<commit_message>
correzione correlatore e titolo tesi
</commit_message>
<xml_diff>
--- a/Tesi.docx
+++ b/Tesi.docx
@@ -247,7 +247,23 @@
           <w:sz w:val="32"/>
           <w:szCs w:val="32"/>
         </w:rPr>
-        <w:t>Creazione applicazione che stima la posa delle persone per oscurare il volto.</w:t>
+        <w:t>Creazione applicazione</w:t>
+      </w:r>
+      <w:r>
+        <w:rPr>
+          <w:rFonts w:ascii="Georgia Pro Semibold" w:hAnsi="Georgia Pro Semibold"/>
+          <w:sz w:val="32"/>
+          <w:szCs w:val="32"/>
+        </w:rPr>
+        <w:t xml:space="preserve"> per il t</w:t>
+      </w:r>
+      <w:r>
+        <w:rPr>
+          <w:rFonts w:ascii="Georgia Pro Semibold" w:hAnsi="Georgia Pro Semibold"/>
+          <w:sz w:val="32"/>
+          <w:szCs w:val="32"/>
+        </w:rPr>
+        <w:t xml:space="preserve">racking </w:t>
       </w:r>
     </w:p>
     <w:p>
@@ -267,23 +283,15 @@
           <w:sz w:val="32"/>
           <w:szCs w:val="32"/>
         </w:rPr>
-        <w:t xml:space="preserve">Privacy nel </w:t>
-      </w:r>
-      <w:r>
-        <w:rPr>
-          <w:rFonts w:ascii="Georgia Pro Semibold" w:hAnsi="Georgia Pro Semibold"/>
-          <w:sz w:val="32"/>
-          <w:szCs w:val="32"/>
-        </w:rPr>
-        <w:t>XXI</w:t>
-      </w:r>
-      <w:r>
-        <w:rPr>
-          <w:rFonts w:ascii="Georgia Pro Semibold" w:hAnsi="Georgia Pro Semibold"/>
-          <w:sz w:val="32"/>
-          <w:szCs w:val="32"/>
-        </w:rPr>
-        <w:t xml:space="preserve"> secolo.</w:t>
+        <w:t>di persone e oscuramento volti</w:t>
+      </w:r>
+      <w:r>
+        <w:rPr>
+          <w:rFonts w:ascii="Georgia Pro Semibold" w:hAnsi="Georgia Pro Semibold"/>
+          <w:sz w:val="32"/>
+          <w:szCs w:val="32"/>
+        </w:rPr>
+        <w:t>.</w:t>
       </w:r>
     </w:p>
     <w:p>
@@ -675,7 +683,7 @@
         <w:keepLines/>
         <w:spacing w:after="0"/>
         <w:rPr>
-          <w:rFonts w:ascii="Georgia Pro Light" w:hAnsi="Georgia Pro Light"/>
+          <w:rFonts w:ascii="Georgia Pro Semibold" w:hAnsi="Georgia Pro Semibold"/>
           <w:sz w:val="32"/>
           <w:szCs w:val="32"/>
         </w:rPr>
@@ -758,7 +766,15 @@
           <w:sz w:val="32"/>
           <w:szCs w:val="32"/>
         </w:rPr>
-        <w:tab/>
+        <w:t xml:space="preserve">         </w:t>
+      </w:r>
+      <w:r>
+        <w:rPr>
+          <w:rFonts w:ascii="Georgia Pro Light" w:hAnsi="Georgia Pro Light"/>
+          <w:sz w:val="32"/>
+          <w:szCs w:val="32"/>
+        </w:rPr>
+        <w:t>Alessio</w:t>
       </w:r>
       <w:r>
         <w:rPr>
@@ -774,151 +790,8 @@
           <w:sz w:val="32"/>
           <w:szCs w:val="32"/>
         </w:rPr>
-        <w:t xml:space="preserve">    </w:t>
-      </w:r>
-      <w:r>
-        <w:rPr>
-          <w:rFonts w:ascii="Georgia Pro Light" w:hAnsi="Georgia Pro Light"/>
-          <w:sz w:val="32"/>
-          <w:szCs w:val="32"/>
-        </w:rPr>
-        <w:t>Filippo Aleotti</w:t>
-      </w:r>
-    </w:p>
-    <w:p>
-      <w:pPr>
-        <w:keepLines/>
-        <w:spacing w:after="0"/>
-        <w:rPr>
-          <w:rFonts w:ascii="Georgia Pro Light" w:hAnsi="Georgia Pro Light"/>
-          <w:sz w:val="32"/>
-          <w:szCs w:val="32"/>
-        </w:rPr>
-      </w:pPr>
-      <w:r>
-        <w:rPr>
-          <w:rFonts w:ascii="Georgia Pro Light" w:hAnsi="Georgia Pro Light"/>
-          <w:sz w:val="32"/>
-          <w:szCs w:val="32"/>
-        </w:rPr>
-        <w:tab/>
-      </w:r>
-      <w:r>
-        <w:rPr>
-          <w:rFonts w:ascii="Georgia Pro Light" w:hAnsi="Georgia Pro Light"/>
-          <w:sz w:val="32"/>
-          <w:szCs w:val="32"/>
-        </w:rPr>
-        <w:tab/>
-      </w:r>
-      <w:r>
-        <w:rPr>
-          <w:rFonts w:ascii="Georgia Pro Light" w:hAnsi="Georgia Pro Light"/>
-          <w:sz w:val="32"/>
-          <w:szCs w:val="32"/>
-        </w:rPr>
-        <w:tab/>
-      </w:r>
-      <w:r>
-        <w:rPr>
-          <w:rFonts w:ascii="Georgia Pro Light" w:hAnsi="Georgia Pro Light"/>
-          <w:sz w:val="32"/>
-          <w:szCs w:val="32"/>
-        </w:rPr>
-        <w:tab/>
-      </w:r>
-      <w:r>
-        <w:rPr>
-          <w:rFonts w:ascii="Georgia Pro Light" w:hAnsi="Georgia Pro Light"/>
-          <w:sz w:val="32"/>
-          <w:szCs w:val="32"/>
-        </w:rPr>
-        <w:tab/>
-      </w:r>
-      <w:r>
-        <w:rPr>
-          <w:rFonts w:ascii="Georgia Pro Light" w:hAnsi="Georgia Pro Light"/>
-          <w:sz w:val="32"/>
-          <w:szCs w:val="32"/>
-        </w:rPr>
-        <w:tab/>
-      </w:r>
-      <w:r>
-        <w:rPr>
-          <w:rFonts w:ascii="Georgia Pro Light" w:hAnsi="Georgia Pro Light"/>
-          <w:sz w:val="32"/>
-          <w:szCs w:val="32"/>
-        </w:rPr>
-        <w:tab/>
-      </w:r>
-      <w:r>
-        <w:rPr>
-          <w:rFonts w:ascii="Georgia Pro Light" w:hAnsi="Georgia Pro Light"/>
-          <w:sz w:val="32"/>
-          <w:szCs w:val="32"/>
-        </w:rPr>
-        <w:tab/>
-      </w:r>
-      <w:r>
-        <w:rPr>
-          <w:rFonts w:ascii="Georgia Pro Light" w:hAnsi="Georgia Pro Light"/>
-          <w:sz w:val="32"/>
-          <w:szCs w:val="32"/>
-        </w:rPr>
-        <w:tab/>
-      </w:r>
-      <w:r>
-        <w:rPr>
-          <w:rFonts w:ascii="Georgia Pro Light" w:hAnsi="Georgia Pro Light"/>
-          <w:sz w:val="32"/>
-          <w:szCs w:val="32"/>
-        </w:rPr>
-        <w:tab/>
-        <w:t xml:space="preserve">     </w:t>
-      </w:r>
-      <w:r>
-        <w:rPr>
-          <w:rFonts w:ascii="Georgia Pro Light" w:hAnsi="Georgia Pro Light"/>
-          <w:sz w:val="32"/>
-          <w:szCs w:val="32"/>
-        </w:rPr>
-        <w:t xml:space="preserve">   </w:t>
-      </w:r>
-      <w:r>
-        <w:rPr>
-          <w:rFonts w:ascii="Georgia Pro Light" w:hAnsi="Georgia Pro Light"/>
-          <w:sz w:val="32"/>
-          <w:szCs w:val="32"/>
-        </w:rPr>
-        <w:t xml:space="preserve"> </w:t>
-      </w:r>
-      <w:r>
-        <w:rPr>
-          <w:rFonts w:ascii="Georgia Pro Light" w:hAnsi="Georgia Pro Light"/>
-          <w:sz w:val="32"/>
-          <w:szCs w:val="32"/>
-        </w:rPr>
-        <w:t xml:space="preserve">   </w:t>
-      </w:r>
-      <w:r>
-        <w:rPr>
-          <w:rFonts w:ascii="Georgia Pro Light" w:hAnsi="Georgia Pro Light"/>
-          <w:sz w:val="32"/>
-          <w:szCs w:val="32"/>
-        </w:rPr>
-        <w:t>Fabio Tosi</w:t>
-      </w:r>
-    </w:p>
-    <w:p>
-      <w:pPr>
-        <w:keepLines/>
-        <w:spacing w:after="0"/>
-        <w:rPr>
-          <w:rFonts w:ascii="Georgia Pro Semibold" w:hAnsi="Georgia Pro Semibold"/>
-          <w:sz w:val="32"/>
-          <w:szCs w:val="32"/>
-        </w:rPr>
-      </w:pPr>
+        <w:t>Mingozzi</w:t>
+      </w:r>
     </w:p>
     <w:p>
       <w:pPr>
@@ -1042,6 +915,26 @@
       <w:pPr>
         <w:keepLines/>
         <w:jc w:val="center"/>
+        <w:rPr>
+          <w:rFonts w:ascii="Georgia Pro Semibold" w:hAnsi="Georgia Pro Semibold"/>
+          <w:sz w:val="28"/>
+          <w:szCs w:val="28"/>
+        </w:rPr>
+      </w:pPr>
+    </w:p>
+    <w:p>
+      <w:pPr>
+        <w:keepLines/>
+        <w:rPr>
+          <w:rFonts w:ascii="Georgia Pro Semibold" w:hAnsi="Georgia Pro Semibold"/>
+          <w:sz w:val="28"/>
+          <w:szCs w:val="28"/>
+        </w:rPr>
+      </w:pPr>
+    </w:p>
+    <w:p>
+      <w:pPr>
+        <w:keepLines/>
         <w:rPr>
           <w:rFonts w:ascii="Georgia Pro Semibold" w:hAnsi="Georgia Pro Semibold"/>
           <w:sz w:val="28"/>
@@ -1135,7 +1028,7 @@
             </w:rPr>
             <w:fldChar w:fldCharType="separate"/>
           </w:r>
-          <w:hyperlink w:anchor="_Toc86794211" w:history="1">
+          <w:hyperlink w:anchor="_Toc86830681" w:history="1">
             <w:r>
               <w:rPr>
                 <w:rStyle w:val="Collegamentoipertestuale"/>
@@ -1177,7 +1070,7 @@
                 <w:noProof/>
                 <w:webHidden/>
               </w:rPr>
-              <w:instrText xml:space="preserve"> PAGEREF _Toc86794211 \h </w:instrText>
+              <w:instrText xml:space="preserve"> PAGEREF _Toc86830681 \h </w:instrText>
             </w:r>
             <w:r>
               <w:rPr>
@@ -1221,7 +1114,7 @@
               <w:lang w:eastAsia="it-IT"/>
             </w:rPr>
           </w:pPr>
-          <w:hyperlink w:anchor="_Toc86794212" w:history="1">
+          <w:hyperlink w:anchor="_Toc86830682" w:history="1">
             <w:r>
               <w:rPr>
                 <w:rStyle w:val="Collegamentoipertestuale"/>
@@ -1263,7 +1156,7 @@
                 <w:noProof/>
                 <w:webHidden/>
               </w:rPr>
-              <w:instrText xml:space="preserve"> PAGEREF _Toc86794212 \h </w:instrText>
+              <w:instrText xml:space="preserve"> PAGEREF _Toc86830682 \h </w:instrText>
             </w:r>
             <w:r>
               <w:rPr>
@@ -1307,7 +1200,7 @@
               <w:lang w:eastAsia="it-IT"/>
             </w:rPr>
           </w:pPr>
-          <w:hyperlink w:anchor="_Toc86794213" w:history="1">
+          <w:hyperlink w:anchor="_Toc86830683" w:history="1">
             <w:r>
               <w:rPr>
                 <w:rStyle w:val="Collegamentoipertestuale"/>
@@ -1349,7 +1242,7 @@
                 <w:noProof/>
                 <w:webHidden/>
               </w:rPr>
-              <w:instrText xml:space="preserve"> PAGEREF _Toc86794213 \h </w:instrText>
+              <w:instrText xml:space="preserve"> PAGEREF _Toc86830683 \h </w:instrText>
             </w:r>
             <w:r>
               <w:rPr>
@@ -1393,7 +1286,7 @@
               <w:lang w:eastAsia="it-IT"/>
             </w:rPr>
           </w:pPr>
-          <w:hyperlink w:anchor="_Toc86794214" w:history="1">
+          <w:hyperlink w:anchor="_Toc86830684" w:history="1">
             <w:r>
               <w:rPr>
                 <w:rStyle w:val="Collegamentoipertestuale"/>
@@ -1435,7 +1328,7 @@
                 <w:noProof/>
                 <w:webHidden/>
               </w:rPr>
-              <w:instrText xml:space="preserve"> PAGEREF _Toc86794214 \h </w:instrText>
+              <w:instrText xml:space="preserve"> PAGEREF _Toc86830684 \h </w:instrText>
             </w:r>
             <w:r>
               <w:rPr>
@@ -1479,7 +1372,7 @@
               <w:lang w:eastAsia="it-IT"/>
             </w:rPr>
           </w:pPr>
-          <w:hyperlink w:anchor="_Toc86794215" w:history="1">
+          <w:hyperlink w:anchor="_Toc86830685" w:history="1">
             <w:r>
               <w:rPr>
                 <w:rStyle w:val="Collegamentoipertestuale"/>
@@ -1521,7 +1414,7 @@
                 <w:noProof/>
                 <w:webHidden/>
               </w:rPr>
-              <w:instrText xml:space="preserve"> PAGEREF _Toc86794215 \h </w:instrText>
+              <w:instrText xml:space="preserve"> PAGEREF _Toc86830685 \h </w:instrText>
             </w:r>
             <w:r>
               <w:rPr>
@@ -1565,7 +1458,7 @@
               <w:lang w:eastAsia="it-IT"/>
             </w:rPr>
           </w:pPr>
-          <w:hyperlink w:anchor="_Toc86794216" w:history="1">
+          <w:hyperlink w:anchor="_Toc86830686" w:history="1">
             <w:r>
               <w:rPr>
                 <w:rStyle w:val="Collegamentoipertestuale"/>
@@ -1607,7 +1500,7 @@
                 <w:noProof/>
                 <w:webHidden/>
               </w:rPr>
-              <w:instrText xml:space="preserve"> PAGEREF _Toc86794216 \h </w:instrText>
+              <w:instrText xml:space="preserve"> PAGEREF _Toc86830686 \h </w:instrText>
             </w:r>
             <w:r>
               <w:rPr>
@@ -1651,7 +1544,7 @@
               <w:lang w:eastAsia="it-IT"/>
             </w:rPr>
           </w:pPr>
-          <w:hyperlink w:anchor="_Toc86794217" w:history="1">
+          <w:hyperlink w:anchor="_Toc86830687" w:history="1">
             <w:r>
               <w:rPr>
                 <w:rStyle w:val="Collegamentoipertestuale"/>
@@ -1693,7 +1586,7 @@
                 <w:noProof/>
                 <w:webHidden/>
               </w:rPr>
-              <w:instrText xml:space="preserve"> PAGEREF _Toc86794217 \h </w:instrText>
+              <w:instrText xml:space="preserve"> PAGEREF _Toc86830687 \h </w:instrText>
             </w:r>
             <w:r>
               <w:rPr>
@@ -1737,7 +1630,7 @@
               <w:lang w:eastAsia="it-IT"/>
             </w:rPr>
           </w:pPr>
-          <w:hyperlink w:anchor="_Toc86794218" w:history="1">
+          <w:hyperlink w:anchor="_Toc86830688" w:history="1">
             <w:r>
               <w:rPr>
                 <w:rStyle w:val="Collegamentoipertestuale"/>
@@ -1779,7 +1672,7 @@
                 <w:noProof/>
                 <w:webHidden/>
               </w:rPr>
-              <w:instrText xml:space="preserve"> PAGEREF _Toc86794218 \h </w:instrText>
+              <w:instrText xml:space="preserve"> PAGEREF _Toc86830688 \h </w:instrText>
             </w:r>
             <w:r>
               <w:rPr>
@@ -1823,7 +1716,7 @@
               <w:lang w:eastAsia="it-IT"/>
             </w:rPr>
           </w:pPr>
-          <w:hyperlink w:anchor="_Toc86794219" w:history="1">
+          <w:hyperlink w:anchor="_Toc86830689" w:history="1">
             <w:r>
               <w:rPr>
                 <w:rStyle w:val="Collegamentoipertestuale"/>
@@ -1865,7 +1758,7 @@
                 <w:noProof/>
                 <w:webHidden/>
               </w:rPr>
-              <w:instrText xml:space="preserve"> PAGEREF _Toc86794219 \h </w:instrText>
+              <w:instrText xml:space="preserve"> PAGEREF _Toc86830689 \h </w:instrText>
             </w:r>
             <w:r>
               <w:rPr>
@@ -1909,7 +1802,7 @@
               <w:lang w:eastAsia="it-IT"/>
             </w:rPr>
           </w:pPr>
-          <w:hyperlink w:anchor="_Toc86794220" w:history="1">
+          <w:hyperlink w:anchor="_Toc86830690" w:history="1">
             <w:r>
               <w:rPr>
                 <w:rStyle w:val="Collegamentoipertestuale"/>
@@ -1951,7 +1844,7 @@
                 <w:noProof/>
                 <w:webHidden/>
               </w:rPr>
-              <w:instrText xml:space="preserve"> PAGEREF _Toc86794220 \h </w:instrText>
+              <w:instrText xml:space="preserve"> PAGEREF _Toc86830690 \h </w:instrText>
             </w:r>
             <w:r>
               <w:rPr>
@@ -1995,7 +1888,7 @@
               <w:lang w:eastAsia="it-IT"/>
             </w:rPr>
           </w:pPr>
-          <w:hyperlink w:anchor="_Toc86794221" w:history="1">
+          <w:hyperlink w:anchor="_Toc86830691" w:history="1">
             <w:r>
               <w:rPr>
                 <w:rStyle w:val="Collegamentoipertestuale"/>
@@ -2037,7 +1930,7 @@
                 <w:noProof/>
                 <w:webHidden/>
               </w:rPr>
-              <w:instrText xml:space="preserve"> PAGEREF _Toc86794221 \h </w:instrText>
+              <w:instrText xml:space="preserve"> PAGEREF _Toc86830691 \h </w:instrText>
             </w:r>
             <w:r>
               <w:rPr>
@@ -2081,7 +1974,7 @@
               <w:lang w:eastAsia="it-IT"/>
             </w:rPr>
           </w:pPr>
-          <w:hyperlink w:anchor="_Toc86794222" w:history="1">
+          <w:hyperlink w:anchor="_Toc86830692" w:history="1">
             <w:r>
               <w:rPr>
                 <w:rStyle w:val="Collegamentoipertestuale"/>
@@ -2123,7 +2016,7 @@
                 <w:noProof/>
                 <w:webHidden/>
               </w:rPr>
-              <w:instrText xml:space="preserve"> PAGEREF _Toc86794222 \h </w:instrText>
+              <w:instrText xml:space="preserve"> PAGEREF _Toc86830692 \h </w:instrText>
             </w:r>
             <w:r>
               <w:rPr>
@@ -2167,7 +2060,7 @@
               <w:lang w:eastAsia="it-IT"/>
             </w:rPr>
           </w:pPr>
-          <w:hyperlink w:anchor="_Toc86794223" w:history="1">
+          <w:hyperlink w:anchor="_Toc86830693" w:history="1">
             <w:r>
               <w:rPr>
                 <w:rStyle w:val="Collegamentoipertestuale"/>
@@ -2209,7 +2102,7 @@
                 <w:noProof/>
                 <w:webHidden/>
               </w:rPr>
-              <w:instrText xml:space="preserve"> PAGEREF _Toc86794223 \h </w:instrText>
+              <w:instrText xml:space="preserve"> PAGEREF _Toc86830693 \h </w:instrText>
             </w:r>
             <w:r>
               <w:rPr>
@@ -2352,7 +2245,7 @@
         <w:pStyle w:val="Titolo1"/>
         <w:spacing w:line="240" w:lineRule="auto"/>
       </w:pPr>
-      <w:bookmarkStart w:id="0" w:name="_Toc86794211"/>
+      <w:bookmarkStart w:id="0" w:name="_Toc86830681"/>
       <w:r>
         <w:t>Introduzione</w:t>
       </w:r>
@@ -2479,7 +2372,7 @@
       <w:pPr>
         <w:pStyle w:val="Titolo1"/>
       </w:pPr>
-      <w:bookmarkStart w:id="1" w:name="_Toc86794212"/>
+      <w:bookmarkStart w:id="1" w:name="_Toc86830682"/>
       <w:r>
         <w:t>Strumenti utilizzati</w:t>
       </w:r>
@@ -2503,7 +2396,7 @@
       <w:pPr>
         <w:pStyle w:val="Titolo2"/>
       </w:pPr>
-      <w:bookmarkStart w:id="2" w:name="_Toc86794213"/>
+      <w:bookmarkStart w:id="2" w:name="_Toc86830683"/>
       <w:proofErr w:type="spellStart"/>
       <w:r>
         <w:t>CMake</w:t>
@@ -3844,7 +3737,7 @@
       <w:pPr>
         <w:pStyle w:val="Titolo2"/>
       </w:pPr>
-      <w:bookmarkStart w:id="3" w:name="_Toc86794214"/>
+      <w:bookmarkStart w:id="3" w:name="_Toc86830684"/>
       <w:proofErr w:type="spellStart"/>
       <w:r>
         <w:t>OpenPose</w:t>
@@ -3914,7 +3807,7 @@
       <w:pPr>
         <w:pStyle w:val="Titolo2"/>
       </w:pPr>
-      <w:bookmarkStart w:id="4" w:name="_Toc86794215"/>
+      <w:bookmarkStart w:id="4" w:name="_Toc86830685"/>
       <w:proofErr w:type="spellStart"/>
       <w:r>
         <w:t>OpenCv</w:t>
@@ -4082,7 +3975,7 @@
       <w:pPr>
         <w:pStyle w:val="Titolo2"/>
       </w:pPr>
-      <w:bookmarkStart w:id="5" w:name="_Toc86794216"/>
+      <w:bookmarkStart w:id="5" w:name="_Toc86830686"/>
       <w:proofErr w:type="spellStart"/>
       <w:r>
         <w:t>NumPy</w:t>
@@ -4155,7 +4048,7 @@
       <w:pPr>
         <w:pStyle w:val="Titolo1"/>
       </w:pPr>
-      <w:bookmarkStart w:id="6" w:name="_Toc86794217"/>
+      <w:bookmarkStart w:id="6" w:name="_Toc86830687"/>
       <w:r>
         <w:lastRenderedPageBreak/>
         <w:t>Sviluppo</w:t>
@@ -4179,7 +4072,7 @@
       <w:pPr>
         <w:pStyle w:val="Titolo2"/>
       </w:pPr>
-      <w:bookmarkStart w:id="7" w:name="_Toc86794218"/>
+      <w:bookmarkStart w:id="7" w:name="_Toc86830688"/>
       <w:r>
         <w:t>Input</w:t>
       </w:r>
@@ -4214,7 +4107,7 @@
       <w:pPr>
         <w:pStyle w:val="Titolo2"/>
       </w:pPr>
-      <w:bookmarkStart w:id="8" w:name="_Toc86794219"/>
+      <w:bookmarkStart w:id="8" w:name="_Toc86830689"/>
       <w:r>
         <w:t>Logica</w:t>
       </w:r>
@@ -4325,7 +4218,7 @@
       <w:pPr>
         <w:pStyle w:val="Titolo2"/>
       </w:pPr>
-      <w:bookmarkStart w:id="9" w:name="_Toc86794220"/>
+      <w:bookmarkStart w:id="9" w:name="_Toc86830690"/>
       <w:r>
         <w:t>Primi output</w:t>
       </w:r>
@@ -4348,7 +4241,7 @@
       <w:pPr>
         <w:pStyle w:val="Titolo2"/>
       </w:pPr>
-      <w:bookmarkStart w:id="10" w:name="_Toc86794221"/>
+      <w:bookmarkStart w:id="10" w:name="_Toc86830691"/>
       <w:r>
         <w:t xml:space="preserve">Modifiche dei </w:t>
       </w:r>
@@ -4446,7 +4339,7 @@
       <w:pPr>
         <w:pStyle w:val="Titolo2"/>
       </w:pPr>
-      <w:bookmarkStart w:id="11" w:name="_Toc86794222"/>
+      <w:bookmarkStart w:id="11" w:name="_Toc86830692"/>
       <w:r>
         <w:t>Nuovi output</w:t>
       </w:r>
@@ -4489,7 +4382,7 @@
       <w:pPr>
         <w:pStyle w:val="Titolo1"/>
       </w:pPr>
-      <w:bookmarkStart w:id="12" w:name="_Toc86794223"/>
+      <w:bookmarkStart w:id="12" w:name="_Toc86830693"/>
       <w:r>
         <w:t>Conclusione</w:t>
       </w:r>

</xml_diff>

<commit_message>
Rename map_idx to paf_idx
</commit_message>
<xml_diff>
--- a/Tesi.docx
+++ b/Tesi.docx
@@ -1042,7 +1042,7 @@
             </w:rPr>
             <w:fldChar w:fldCharType="separate"/>
           </w:r>
-          <w:hyperlink w:anchor="_Toc87003758" w:history="1">
+          <w:hyperlink w:anchor="_Toc87093849" w:history="1">
             <w:r>
               <w:rPr>
                 <w:rStyle w:val="Collegamentoipertestuale"/>
@@ -1084,7 +1084,7 @@
                 <w:noProof/>
                 <w:webHidden/>
               </w:rPr>
-              <w:instrText xml:space="preserve"> PAGEREF _Toc87003758 \h </w:instrText>
+              <w:instrText xml:space="preserve"> PAGEREF _Toc87093849 \h </w:instrText>
             </w:r>
             <w:r>
               <w:rPr>
@@ -1128,7 +1128,7 @@
               <w:lang w:eastAsia="it-IT"/>
             </w:rPr>
           </w:pPr>
-          <w:hyperlink w:anchor="_Toc87003759" w:history="1">
+          <w:hyperlink w:anchor="_Toc87093850" w:history="1">
             <w:r>
               <w:rPr>
                 <w:rStyle w:val="Collegamentoipertestuale"/>
@@ -1170,7 +1170,7 @@
                 <w:noProof/>
                 <w:webHidden/>
               </w:rPr>
-              <w:instrText xml:space="preserve"> PAGEREF _Toc87003759 \h </w:instrText>
+              <w:instrText xml:space="preserve"> PAGEREF _Toc87093850 \h </w:instrText>
             </w:r>
             <w:r>
               <w:rPr>
@@ -1214,7 +1214,7 @@
               <w:lang w:eastAsia="it-IT"/>
             </w:rPr>
           </w:pPr>
-          <w:hyperlink w:anchor="_Toc87003760" w:history="1">
+          <w:hyperlink w:anchor="_Toc87093851" w:history="1">
             <w:r>
               <w:rPr>
                 <w:rStyle w:val="Collegamentoipertestuale"/>
@@ -1256,7 +1256,7 @@
                 <w:noProof/>
                 <w:webHidden/>
               </w:rPr>
-              <w:instrText xml:space="preserve"> PAGEREF _Toc87003760 \h </w:instrText>
+              <w:instrText xml:space="preserve"> PAGEREF _Toc87093851 \h </w:instrText>
             </w:r>
             <w:r>
               <w:rPr>
@@ -1300,7 +1300,7 @@
               <w:lang w:eastAsia="it-IT"/>
             </w:rPr>
           </w:pPr>
-          <w:hyperlink w:anchor="_Toc87003761" w:history="1">
+          <w:hyperlink w:anchor="_Toc87093852" w:history="1">
             <w:r>
               <w:rPr>
                 <w:rStyle w:val="Collegamentoipertestuale"/>
@@ -1342,7 +1342,7 @@
                 <w:noProof/>
                 <w:webHidden/>
               </w:rPr>
-              <w:instrText xml:space="preserve"> PAGEREF _Toc87003761 \h </w:instrText>
+              <w:instrText xml:space="preserve"> PAGEREF _Toc87093852 \h </w:instrText>
             </w:r>
             <w:r>
               <w:rPr>
@@ -1386,7 +1386,7 @@
               <w:lang w:eastAsia="it-IT"/>
             </w:rPr>
           </w:pPr>
-          <w:hyperlink w:anchor="_Toc87003762" w:history="1">
+          <w:hyperlink w:anchor="_Toc87093853" w:history="1">
             <w:r>
               <w:rPr>
                 <w:rStyle w:val="Collegamentoipertestuale"/>
@@ -1428,7 +1428,7 @@
                 <w:noProof/>
                 <w:webHidden/>
               </w:rPr>
-              <w:instrText xml:space="preserve"> PAGEREF _Toc87003762 \h </w:instrText>
+              <w:instrText xml:space="preserve"> PAGEREF _Toc87093853 \h </w:instrText>
             </w:r>
             <w:r>
               <w:rPr>
@@ -1472,7 +1472,7 @@
               <w:lang w:eastAsia="it-IT"/>
             </w:rPr>
           </w:pPr>
-          <w:hyperlink w:anchor="_Toc87003763" w:history="1">
+          <w:hyperlink w:anchor="_Toc87093854" w:history="1">
             <w:r>
               <w:rPr>
                 <w:rStyle w:val="Collegamentoipertestuale"/>
@@ -1514,7 +1514,7 @@
                 <w:noProof/>
                 <w:webHidden/>
               </w:rPr>
-              <w:instrText xml:space="preserve"> PAGEREF _Toc87003763 \h </w:instrText>
+              <w:instrText xml:space="preserve"> PAGEREF _Toc87093854 \h </w:instrText>
             </w:r>
             <w:r>
               <w:rPr>
@@ -1558,7 +1558,7 @@
               <w:lang w:eastAsia="it-IT"/>
             </w:rPr>
           </w:pPr>
-          <w:hyperlink w:anchor="_Toc87003764" w:history="1">
+          <w:hyperlink w:anchor="_Toc87093855" w:history="1">
             <w:r>
               <w:rPr>
                 <w:rStyle w:val="Collegamentoipertestuale"/>
@@ -1600,7 +1600,7 @@
                 <w:noProof/>
                 <w:webHidden/>
               </w:rPr>
-              <w:instrText xml:space="preserve"> PAGEREF _Toc87003764 \h </w:instrText>
+              <w:instrText xml:space="preserve"> PAGEREF _Toc87093855 \h </w:instrText>
             </w:r>
             <w:r>
               <w:rPr>
@@ -1644,7 +1644,7 @@
               <w:lang w:eastAsia="it-IT"/>
             </w:rPr>
           </w:pPr>
-          <w:hyperlink w:anchor="_Toc87003765" w:history="1">
+          <w:hyperlink w:anchor="_Toc87093856" w:history="1">
             <w:r>
               <w:rPr>
                 <w:rStyle w:val="Collegamentoipertestuale"/>
@@ -1686,7 +1686,7 @@
                 <w:noProof/>
                 <w:webHidden/>
               </w:rPr>
-              <w:instrText xml:space="preserve"> PAGEREF _Toc87003765 \h </w:instrText>
+              <w:instrText xml:space="preserve"> PAGEREF _Toc87093856 \h </w:instrText>
             </w:r>
             <w:r>
               <w:rPr>
@@ -1730,7 +1730,7 @@
               <w:lang w:eastAsia="it-IT"/>
             </w:rPr>
           </w:pPr>
-          <w:hyperlink w:anchor="_Toc87003766" w:history="1">
+          <w:hyperlink w:anchor="_Toc87093857" w:history="1">
             <w:r>
               <w:rPr>
                 <w:rStyle w:val="Collegamentoipertestuale"/>
@@ -1772,93 +1772,7 @@
                 <w:noProof/>
                 <w:webHidden/>
               </w:rPr>
-              <w:instrText xml:space="preserve"> PAGEREF _Toc87003766 \h </w:instrText>
-            </w:r>
-            <w:r>
-              <w:rPr>
-                <w:noProof/>
-                <w:webHidden/>
-              </w:rPr>
-            </w:r>
-            <w:r>
-              <w:rPr>
-                <w:noProof/>
-                <w:webHidden/>
-              </w:rPr>
-              <w:fldChar w:fldCharType="separate"/>
-            </w:r>
-            <w:r>
-              <w:rPr>
-                <w:noProof/>
-                <w:webHidden/>
-              </w:rPr>
-              <w:t>5</w:t>
-            </w:r>
-            <w:r>
-              <w:rPr>
-                <w:noProof/>
-                <w:webHidden/>
-              </w:rPr>
-              <w:fldChar w:fldCharType="end"/>
-            </w:r>
-          </w:hyperlink>
-        </w:p>
-        <w:p>
-          <w:pPr>
-            <w:pStyle w:val="Sommario2"/>
-            <w:tabs>
-              <w:tab w:val="left" w:pos="880"/>
-              <w:tab w:val="right" w:leader="dot" w:pos="9628"/>
-            </w:tabs>
-            <w:rPr>
-              <w:rFonts w:eastAsiaTheme="minorEastAsia"/>
-              <w:noProof/>
-              <w:lang w:eastAsia="it-IT"/>
-            </w:rPr>
-          </w:pPr>
-          <w:hyperlink w:anchor="_Toc87003767" w:history="1">
-            <w:r>
-              <w:rPr>
-                <w:rStyle w:val="Collegamentoipertestuale"/>
-                <w:noProof/>
-              </w:rPr>
-              <w:t>3.2</w:t>
-            </w:r>
-            <w:r>
-              <w:rPr>
-                <w:rFonts w:eastAsiaTheme="minorEastAsia"/>
-                <w:noProof/>
-                <w:lang w:eastAsia="it-IT"/>
-              </w:rPr>
-              <w:tab/>
-            </w:r>
-            <w:r>
-              <w:rPr>
-                <w:rStyle w:val="Collegamentoipertestuale"/>
-                <w:noProof/>
-              </w:rPr>
-              <w:t>Logica</w:t>
-            </w:r>
-            <w:r>
-              <w:rPr>
-                <w:noProof/>
-                <w:webHidden/>
-              </w:rPr>
-              <w:tab/>
-            </w:r>
-            <w:r>
-              <w:rPr>
-                <w:noProof/>
-                <w:webHidden/>
-              </w:rPr>
-              <w:fldChar w:fldCharType="begin"/>
-            </w:r>
-            <w:r>
-              <w:rPr>
-                <w:noProof/>
-                <w:webHidden/>
-              </w:rPr>
-              <w:instrText xml:space="preserve"> PAGEREF _Toc87003767 \h </w:instrText>
+              <w:instrText xml:space="preserve"> PAGEREF _Toc87093857 \h </w:instrText>
             </w:r>
             <w:r>
               <w:rPr>
@@ -1902,13 +1816,13 @@
               <w:lang w:eastAsia="it-IT"/>
             </w:rPr>
           </w:pPr>
-          <w:hyperlink w:anchor="_Toc87003768" w:history="1">
+          <w:hyperlink w:anchor="_Toc87093858" w:history="1">
             <w:r>
               <w:rPr>
                 <w:rStyle w:val="Collegamentoipertestuale"/>
                 <w:noProof/>
               </w:rPr>
-              <w:t>3.3</w:t>
+              <w:t>3.2</w:t>
             </w:r>
             <w:r>
               <w:rPr>
@@ -1923,7 +1837,7 @@
                 <w:rStyle w:val="Collegamentoipertestuale"/>
                 <w:noProof/>
               </w:rPr>
-              <w:t>Dati Sperimentali</w:t>
+              <w:t>Logica</w:t>
             </w:r>
             <w:r>
               <w:rPr>
@@ -1944,7 +1858,7 @@
                 <w:noProof/>
                 <w:webHidden/>
               </w:rPr>
-              <w:instrText xml:space="preserve"> PAGEREF _Toc87003768 \h </w:instrText>
+              <w:instrText xml:space="preserve"> PAGEREF _Toc87093858 \h </w:instrText>
             </w:r>
             <w:r>
               <w:rPr>
@@ -1988,7 +1902,93 @@
               <w:lang w:eastAsia="it-IT"/>
             </w:rPr>
           </w:pPr>
-          <w:hyperlink w:anchor="_Toc87003769" w:history="1">
+          <w:hyperlink w:anchor="_Toc87093859" w:history="1">
+            <w:r>
+              <w:rPr>
+                <w:rStyle w:val="Collegamentoipertestuale"/>
+                <w:noProof/>
+              </w:rPr>
+              <w:t>3.3</w:t>
+            </w:r>
+            <w:r>
+              <w:rPr>
+                <w:rFonts w:eastAsiaTheme="minorEastAsia"/>
+                <w:noProof/>
+                <w:lang w:eastAsia="it-IT"/>
+              </w:rPr>
+              <w:tab/>
+            </w:r>
+            <w:r>
+              <w:rPr>
+                <w:rStyle w:val="Collegamentoipertestuale"/>
+                <w:noProof/>
+              </w:rPr>
+              <w:t>Dati Sperimentali</w:t>
+            </w:r>
+            <w:r>
+              <w:rPr>
+                <w:noProof/>
+                <w:webHidden/>
+              </w:rPr>
+              <w:tab/>
+            </w:r>
+            <w:r>
+              <w:rPr>
+                <w:noProof/>
+                <w:webHidden/>
+              </w:rPr>
+              <w:fldChar w:fldCharType="begin"/>
+            </w:r>
+            <w:r>
+              <w:rPr>
+                <w:noProof/>
+                <w:webHidden/>
+              </w:rPr>
+              <w:instrText xml:space="preserve"> PAGEREF _Toc87093859 \h </w:instrText>
+            </w:r>
+            <w:r>
+              <w:rPr>
+                <w:noProof/>
+                <w:webHidden/>
+              </w:rPr>
+            </w:r>
+            <w:r>
+              <w:rPr>
+                <w:noProof/>
+                <w:webHidden/>
+              </w:rPr>
+              <w:fldChar w:fldCharType="separate"/>
+            </w:r>
+            <w:r>
+              <w:rPr>
+                <w:noProof/>
+                <w:webHidden/>
+              </w:rPr>
+              <w:t>10</w:t>
+            </w:r>
+            <w:r>
+              <w:rPr>
+                <w:noProof/>
+                <w:webHidden/>
+              </w:rPr>
+              <w:fldChar w:fldCharType="end"/>
+            </w:r>
+          </w:hyperlink>
+        </w:p>
+        <w:p>
+          <w:pPr>
+            <w:pStyle w:val="Sommario2"/>
+            <w:tabs>
+              <w:tab w:val="left" w:pos="880"/>
+              <w:tab w:val="right" w:leader="dot" w:pos="9628"/>
+            </w:tabs>
+            <w:rPr>
+              <w:rFonts w:eastAsiaTheme="minorEastAsia"/>
+              <w:noProof/>
+              <w:lang w:eastAsia="it-IT"/>
+            </w:rPr>
+          </w:pPr>
+          <w:hyperlink w:anchor="_Toc87093860" w:history="1">
             <w:r>
               <w:rPr>
                 <w:rStyle w:val="Collegamentoipertestuale"/>
@@ -2030,7 +2030,7 @@
                 <w:noProof/>
                 <w:webHidden/>
               </w:rPr>
-              <w:instrText xml:space="preserve"> PAGEREF _Toc87003769 \h </w:instrText>
+              <w:instrText xml:space="preserve"> PAGEREF _Toc87093860 \h </w:instrText>
             </w:r>
             <w:r>
               <w:rPr>
@@ -2050,7 +2050,7 @@
                 <w:noProof/>
                 <w:webHidden/>
               </w:rPr>
-              <w:t>7</w:t>
+              <w:t>11</w:t>
             </w:r>
             <w:r>
               <w:rPr>
@@ -2074,7 +2074,7 @@
               <w:lang w:eastAsia="it-IT"/>
             </w:rPr>
           </w:pPr>
-          <w:hyperlink w:anchor="_Toc87003770" w:history="1">
+          <w:hyperlink w:anchor="_Toc87093861" w:history="1">
             <w:r>
               <w:rPr>
                 <w:rStyle w:val="Collegamentoipertestuale"/>
@@ -2116,7 +2116,7 @@
                 <w:noProof/>
                 <w:webHidden/>
               </w:rPr>
-              <w:instrText xml:space="preserve"> PAGEREF _Toc87003770 \h </w:instrText>
+              <w:instrText xml:space="preserve"> PAGEREF _Toc87093861 \h </w:instrText>
             </w:r>
             <w:r>
               <w:rPr>
@@ -2136,7 +2136,7 @@
                 <w:noProof/>
                 <w:webHidden/>
               </w:rPr>
-              <w:t>7</w:t>
+              <w:t>12</w:t>
             </w:r>
             <w:r>
               <w:rPr>
@@ -2160,7 +2160,7 @@
               <w:lang w:eastAsia="it-IT"/>
             </w:rPr>
           </w:pPr>
-          <w:hyperlink w:anchor="_Toc87003771" w:history="1">
+          <w:hyperlink w:anchor="_Toc87093862" w:history="1">
             <w:r>
               <w:rPr>
                 <w:rStyle w:val="Collegamentoipertestuale"/>
@@ -2202,7 +2202,7 @@
                 <w:noProof/>
                 <w:webHidden/>
               </w:rPr>
-              <w:instrText xml:space="preserve"> PAGEREF _Toc87003771 \h </w:instrText>
+              <w:instrText xml:space="preserve"> PAGEREF _Toc87093862 \h </w:instrText>
             </w:r>
             <w:r>
               <w:rPr>
@@ -2222,7 +2222,7 @@
                 <w:noProof/>
                 <w:webHidden/>
               </w:rPr>
-              <w:t>8</w:t>
+              <w:t>13</w:t>
             </w:r>
             <w:r>
               <w:rPr>
@@ -2246,7 +2246,7 @@
               <w:lang w:eastAsia="it-IT"/>
             </w:rPr>
           </w:pPr>
-          <w:hyperlink w:anchor="_Toc87003772" w:history="1">
+          <w:hyperlink w:anchor="_Toc87093863" w:history="1">
             <w:r>
               <w:rPr>
                 <w:rStyle w:val="Collegamentoipertestuale"/>
@@ -2288,7 +2288,7 @@
                 <w:noProof/>
                 <w:webHidden/>
               </w:rPr>
-              <w:instrText xml:space="preserve"> PAGEREF _Toc87003772 \h </w:instrText>
+              <w:instrText xml:space="preserve"> PAGEREF _Toc87093863 \h </w:instrText>
             </w:r>
             <w:r>
               <w:rPr>
@@ -2308,7 +2308,94 @@
                 <w:noProof/>
                 <w:webHidden/>
               </w:rPr>
-              <w:t>8</w:t>
+              <w:t>13</w:t>
+            </w:r>
+            <w:r>
+              <w:rPr>
+                <w:noProof/>
+                <w:webHidden/>
+              </w:rPr>
+              <w:fldChar w:fldCharType="end"/>
+            </w:r>
+          </w:hyperlink>
+        </w:p>
+        <w:p>
+          <w:pPr>
+            <w:pStyle w:val="Sommario1"/>
+            <w:tabs>
+              <w:tab w:val="left" w:pos="440"/>
+              <w:tab w:val="right" w:leader="dot" w:pos="9628"/>
+            </w:tabs>
+            <w:rPr>
+              <w:rFonts w:eastAsiaTheme="minorEastAsia"/>
+              <w:noProof/>
+              <w:lang w:eastAsia="it-IT"/>
+            </w:rPr>
+          </w:pPr>
+          <w:hyperlink w:anchor="_Toc87093864" w:history="1">
+            <w:r>
+              <w:rPr>
+                <w:rStyle w:val="Collegamentoipertestuale"/>
+                <w:noProof/>
+              </w:rPr>
+              <w:t>5</w:t>
+            </w:r>
+            <w:r>
+              <w:rPr>
+                <w:rFonts w:eastAsiaTheme="minorEastAsia"/>
+                <w:noProof/>
+                <w:lang w:eastAsia="it-IT"/>
+              </w:rPr>
+              <w:tab/>
+            </w:r>
+            <w:r>
+              <w:rPr>
+                <w:rStyle w:val="Collegamentoipertestuale"/>
+                <w:noProof/>
+                <w:shd w:val="clear" w:color="auto" w:fill="FFFFFF"/>
+              </w:rPr>
+              <w:t>Fonti bibliografiche e sitografia</w:t>
+            </w:r>
+            <w:r>
+              <w:rPr>
+                <w:noProof/>
+                <w:webHidden/>
+              </w:rPr>
+              <w:tab/>
+            </w:r>
+            <w:r>
+              <w:rPr>
+                <w:noProof/>
+                <w:webHidden/>
+              </w:rPr>
+              <w:fldChar w:fldCharType="begin"/>
+            </w:r>
+            <w:r>
+              <w:rPr>
+                <w:noProof/>
+                <w:webHidden/>
+              </w:rPr>
+              <w:instrText xml:space="preserve"> PAGEREF _Toc87093864 \h </w:instrText>
+            </w:r>
+            <w:r>
+              <w:rPr>
+                <w:noProof/>
+                <w:webHidden/>
+              </w:rPr>
+            </w:r>
+            <w:r>
+              <w:rPr>
+                <w:noProof/>
+                <w:webHidden/>
+              </w:rPr>
+              <w:fldChar w:fldCharType="separate"/>
+            </w:r>
+            <w:r>
+              <w:rPr>
+                <w:noProof/>
+                <w:webHidden/>
+              </w:rPr>
+              <w:t>13</w:t>
             </w:r>
             <w:r>
               <w:rPr>
@@ -2421,9 +2508,8 @@
         <w:pStyle w:val="Titolo1"/>
         <w:spacing w:line="240" w:lineRule="auto"/>
       </w:pPr>
-      <w:bookmarkStart w:id="0" w:name="_Toc87003758"/>
-      <w:r>
-        <w:lastRenderedPageBreak/>
+      <w:bookmarkStart w:id="0" w:name="_Toc87093849"/>
+      <w:r>
         <w:t>Introduzione</w:t>
       </w:r>
       <w:bookmarkEnd w:id="0"/>
@@ -2598,12 +2684,18 @@
         </w:rPr>
         <w:t xml:space="preserve"> che sfrutta una rete neurale per identificare delle diverse parti del corpo concentrandosi ad oscurare il volto delle persone identificate.</w:t>
       </w:r>
+      <w:r>
+        <w:rPr>
+          <w:rFonts w:ascii="Georgia Pro Light" w:hAnsi="Georgia Pro Light"/>
+        </w:rPr>
+        <w:br/>
+      </w:r>
     </w:p>
     <w:p>
       <w:pPr>
         <w:pStyle w:val="Titolo1"/>
       </w:pPr>
-      <w:bookmarkStart w:id="1" w:name="_Toc87003759"/>
+      <w:bookmarkStart w:id="1" w:name="_Toc87093850"/>
       <w:r>
         <w:t>Strumenti utilizzati</w:t>
       </w:r>
@@ -2639,12 +2731,18 @@
         </w:rPr>
         <w:t>li strumenti utilizzati sono stati:</w:t>
       </w:r>
+      <w:r>
+        <w:rPr>
+          <w:rFonts w:ascii="Georgia Pro Light" w:hAnsi="Georgia Pro Light"/>
+        </w:rPr>
+        <w:br/>
+      </w:r>
     </w:p>
     <w:p>
       <w:pPr>
         <w:pStyle w:val="Titolo2"/>
       </w:pPr>
-      <w:bookmarkStart w:id="2" w:name="_Toc87003760"/>
+      <w:bookmarkStart w:id="2" w:name="_Toc87093851"/>
       <w:r>
         <w:t>Anaconda</w:t>
       </w:r>
@@ -2821,12 +2919,18 @@
         </w:rPr>
         <w:t xml:space="preserve"> utilizzata è molto comoda sia dal punto di vista dell’automazione ma anche perché questo permette di non “sporcare” il resto del sistema operativo.</w:t>
       </w:r>
+      <w:r>
+        <w:rPr>
+          <w:rFonts w:ascii="Georgia Pro Light" w:hAnsi="Georgia Pro Light"/>
+        </w:rPr>
+        <w:br/>
+      </w:r>
     </w:p>
     <w:p>
       <w:pPr>
         <w:pStyle w:val="Titolo2"/>
       </w:pPr>
-      <w:bookmarkStart w:id="3" w:name="_Toc87003761"/>
+      <w:bookmarkStart w:id="3" w:name="_Toc87093852"/>
       <w:proofErr w:type="spellStart"/>
       <w:r>
         <w:t>CMake</w:t>
@@ -3063,7 +3167,7 @@
       <w:pPr>
         <w:pStyle w:val="Titolo2"/>
       </w:pPr>
-      <w:bookmarkStart w:id="4" w:name="_Toc87003762"/>
+      <w:bookmarkStart w:id="4" w:name="_Toc87093853"/>
       <w:proofErr w:type="spellStart"/>
       <w:r>
         <w:lastRenderedPageBreak/>
@@ -3081,25 +3185,19 @@
       <w:r>
         <w:rPr>
           <w:rFonts w:ascii="Georgia Pro Light" w:hAnsi="Georgia Pro Light"/>
-        </w:rPr>
-        <w:br/>
-      </w:r>
-      <w:r>
-        <w:rPr>
-          <w:rFonts w:ascii="Georgia Pro Light" w:hAnsi="Georgia Pro Light"/>
           <w:noProof/>
         </w:rPr>
         <w:drawing>
-          <wp:anchor distT="0" distB="0" distL="114300" distR="114300" simplePos="0" relativeHeight="251658240" behindDoc="0" locked="0" layoutInCell="1" allowOverlap="1" wp14:anchorId="4A60502C" wp14:editId="0D653A7A">
+          <wp:anchor distT="0" distB="0" distL="114300" distR="114300" simplePos="0" relativeHeight="251658240" behindDoc="0" locked="0" layoutInCell="1" allowOverlap="1" wp14:anchorId="4A60502C" wp14:editId="5D175EC8">
             <wp:simplePos x="0" y="0"/>
             <wp:positionH relativeFrom="column">
-              <wp:posOffset>1885950</wp:posOffset>
+              <wp:posOffset>1884045</wp:posOffset>
             </wp:positionH>
             <wp:positionV relativeFrom="paragraph">
-              <wp:posOffset>740410</wp:posOffset>
+              <wp:posOffset>738505</wp:posOffset>
             </wp:positionV>
-            <wp:extent cx="2324100" cy="3088005"/>
-            <wp:effectExtent l="0" t="0" r="0" b="0"/>
+            <wp:extent cx="2355850" cy="3130550"/>
+            <wp:effectExtent l="0" t="0" r="6350" b="0"/>
             <wp:wrapTopAndBottom/>
             <wp:docPr id="8" name="Immagine 8"/>
             <wp:cNvGraphicFramePr>
@@ -3130,7 +3228,7 @@
                   <pic:spPr bwMode="auto">
                     <a:xfrm>
                       <a:off x="0" y="0"/>
-                      <a:ext cx="2324100" cy="3088005"/>
+                      <a:ext cx="2355850" cy="3130550"/>
                     </a:xfrm>
                     <a:prstGeom prst="rect">
                       <a:avLst/>
@@ -3156,6 +3254,12 @@
         <w:rPr>
           <w:rFonts w:ascii="Georgia Pro Light" w:hAnsi="Georgia Pro Light"/>
         </w:rPr>
+        <w:br/>
+      </w:r>
+      <w:r>
+        <w:rPr>
+          <w:rFonts w:ascii="Georgia Pro Light" w:hAnsi="Georgia Pro Light"/>
+        </w:rPr>
         <w:t xml:space="preserve">Sfruttando il machine learning </w:t>
       </w:r>
       <w:proofErr w:type="spellStart"/>
@@ -3262,6 +3366,13 @@
         </w:rPr>
         <w:t>.</w:t>
       </w:r>
+    </w:p>
+    <w:p>
+      <w:pPr>
+        <w:rPr>
+          <w:rFonts w:ascii="Georgia Pro Light" w:hAnsi="Georgia Pro Light"/>
+        </w:rPr>
+      </w:pPr>
       <w:r>
         <w:rPr>
           <w:rFonts w:ascii="Georgia Pro Light" w:hAnsi="Georgia Pro Light"/>
@@ -3463,12 +3574,18 @@
         </w:rPr>
         <w:t xml:space="preserve"> </w:t>
       </w:r>
+      <w:r>
+        <w:rPr>
+          <w:rFonts w:ascii="Georgia Pro Light" w:hAnsi="Georgia Pro Light"/>
+        </w:rPr>
+        <w:br/>
+      </w:r>
     </w:p>
     <w:p>
       <w:pPr>
         <w:pStyle w:val="Titolo2"/>
       </w:pPr>
-      <w:bookmarkStart w:id="5" w:name="_Toc87003763"/>
+      <w:bookmarkStart w:id="5" w:name="_Toc87093854"/>
       <w:proofErr w:type="spellStart"/>
       <w:r>
         <w:t>OpenCv</w:t>
@@ -3828,19 +3945,18 @@
         </w:rPr>
         <w:t>.</w:t>
       </w:r>
-    </w:p>
-    <w:p>
-      <w:pPr>
-        <w:rPr>
-          <w:rFonts w:ascii="Georgia Pro Light" w:hAnsi="Georgia Pro Light"/>
-        </w:rPr>
-      </w:pPr>
+      <w:r>
+        <w:rPr>
+          <w:rFonts w:ascii="Georgia Pro Light" w:hAnsi="Georgia Pro Light"/>
+        </w:rPr>
+        <w:br/>
+      </w:r>
     </w:p>
     <w:p>
       <w:pPr>
         <w:pStyle w:val="Titolo2"/>
       </w:pPr>
-      <w:bookmarkStart w:id="6" w:name="_Toc87003764"/>
+      <w:bookmarkStart w:id="6" w:name="_Toc87093855"/>
       <w:proofErr w:type="spellStart"/>
       <w:r>
         <w:t>NumPy</w:t>
@@ -3994,23 +4110,9 @@
     </w:p>
     <w:p>
       <w:pPr>
-        <w:rPr>
-          <w:rFonts w:ascii="Georgia Pro Light" w:hAnsi="Georgia Pro Light"/>
-        </w:rPr>
-      </w:pPr>
-    </w:p>
-    <w:p>
-      <w:pPr>
-        <w:rPr>
-          <w:rFonts w:ascii="Georgia Pro Light" w:hAnsi="Georgia Pro Light"/>
-        </w:rPr>
-      </w:pPr>
-    </w:p>
-    <w:p>
-      <w:pPr>
         <w:pStyle w:val="Titolo1"/>
       </w:pPr>
-      <w:bookmarkStart w:id="7" w:name="_Toc87003765"/>
+      <w:bookmarkStart w:id="7" w:name="_Toc87093856"/>
       <w:r>
         <w:lastRenderedPageBreak/>
         <w:t>Sviluppo</w:t>
@@ -4035,6 +4137,12 @@
         </w:rPr>
         <w:t>Di seguito si esporranno le parti principali del codice.</w:t>
       </w:r>
+      <w:r>
+        <w:rPr>
+          <w:rFonts w:ascii="Georgia Pro Light" w:hAnsi="Georgia Pro Light"/>
+        </w:rPr>
+        <w:br/>
+      </w:r>
     </w:p>
     <w:p>
       <w:pPr>
@@ -4148,7 +4256,6 @@
         <w:t xml:space="preserve">        </w:t>
       </w:r>
       <w:proofErr w:type="spellStart"/>
-      <w:proofErr w:type="gramStart"/>
       <w:r>
         <w:rPr>
           <w:rFonts w:ascii="Consolas" w:eastAsia="Times New Roman" w:hAnsi="Consolas" w:cs="Times New Roman"/>
@@ -4170,7 +4277,6 @@
         <w:t>.threshold</w:t>
       </w:r>
       <w:proofErr w:type="spellEnd"/>
-      <w:proofErr w:type="gramEnd"/>
       <w:r>
         <w:rPr>
           <w:rFonts w:ascii="Consolas" w:eastAsia="Times New Roman" w:hAnsi="Consolas" w:cs="Times New Roman"/>
@@ -4624,13 +4730,6 @@
           <w:rFonts w:ascii="Georgia Pro Light" w:hAnsi="Georgia Pro Light"/>
         </w:rPr>
       </w:pPr>
-    </w:p>
-    <w:p>
-      <w:pPr>
-        <w:rPr>
-          <w:rFonts w:ascii="Georgia Pro Light" w:hAnsi="Georgia Pro Light"/>
-        </w:rPr>
-      </w:pPr>
       <w:r>
         <w:rPr>
           <w:rFonts w:ascii="Georgia Pro Light" w:hAnsi="Georgia Pro Light"/>
@@ -4678,6 +4777,12 @@
           <w:rFonts w:ascii="Georgia Pro Light" w:hAnsi="Georgia Pro Light"/>
         </w:rPr>
         <w:t>.</w:t>
+      </w:r>
+      <w:r>
+        <w:rPr>
+          <w:rFonts w:ascii="Georgia Pro Light" w:hAnsi="Georgia Pro Light"/>
+        </w:rPr>
+        <w:br/>
       </w:r>
     </w:p>
     <w:p>
@@ -4723,18 +4828,7 @@
           <w:szCs w:val="21"/>
           <w:lang w:eastAsia="it-IT"/>
         </w:rPr>
-        <w:t>get_</w:t>
-      </w:r>
-      <w:proofErr w:type="gramStart"/>
-      <w:r>
-        <w:rPr>
-          <w:rFonts w:ascii="Consolas" w:eastAsia="Times New Roman" w:hAnsi="Consolas" w:cs="Times New Roman"/>
-          <w:color w:val="DCDCAA"/>
-          <w:sz w:val="21"/>
-          <w:szCs w:val="21"/>
-          <w:lang w:eastAsia="it-IT"/>
-        </w:rPr>
-        <w:t>keypoints</w:t>
+        <w:t>get_keypoints</w:t>
       </w:r>
       <w:proofErr w:type="spellEnd"/>
       <w:r>
@@ -4747,7 +4841,6 @@
         </w:rPr>
         <w:t>(</w:t>
       </w:r>
-      <w:proofErr w:type="gramEnd"/>
       <w:r>
         <w:rPr>
           <w:rFonts w:ascii="Consolas" w:eastAsia="Times New Roman" w:hAnsi="Consolas" w:cs="Times New Roman"/>
@@ -4836,7 +4929,6 @@
         <w:t xml:space="preserve"> = </w:t>
       </w:r>
       <w:proofErr w:type="spellStart"/>
-      <w:proofErr w:type="gramStart"/>
       <w:r>
         <w:rPr>
           <w:rFonts w:ascii="Consolas" w:eastAsia="Times New Roman" w:hAnsi="Consolas" w:cs="Times New Roman"/>
@@ -4848,7 +4940,6 @@
         <w:t>cv.GaussianBlur</w:t>
       </w:r>
       <w:proofErr w:type="spellEnd"/>
-      <w:proofErr w:type="gramEnd"/>
       <w:r>
         <w:rPr>
           <w:rFonts w:ascii="Consolas" w:eastAsia="Times New Roman" w:hAnsi="Consolas" w:cs="Times New Roman"/>
@@ -5073,7 +5164,6 @@
         <w:t xml:space="preserve"> &gt; </w:t>
       </w:r>
       <w:proofErr w:type="spellStart"/>
-      <w:proofErr w:type="gramStart"/>
       <w:r>
         <w:rPr>
           <w:rFonts w:ascii="Consolas" w:eastAsia="Times New Roman" w:hAnsi="Consolas" w:cs="Times New Roman"/>
@@ -5095,7 +5185,6 @@
         <w:t>.threshold</w:t>
       </w:r>
       <w:proofErr w:type="spellEnd"/>
-      <w:proofErr w:type="gramEnd"/>
       <w:r>
         <w:rPr>
           <w:rFonts w:ascii="Consolas" w:eastAsia="Times New Roman" w:hAnsi="Consolas" w:cs="Times New Roman"/>
@@ -5353,7 +5442,6 @@
         <w:t xml:space="preserve">, _ = </w:t>
       </w:r>
       <w:proofErr w:type="spellStart"/>
-      <w:proofErr w:type="gramStart"/>
       <w:r>
         <w:rPr>
           <w:rFonts w:ascii="Consolas" w:eastAsia="Times New Roman" w:hAnsi="Consolas" w:cs="Times New Roman"/>
@@ -5365,7 +5453,6 @@
         <w:t>cv.findContours</w:t>
       </w:r>
       <w:proofErr w:type="spellEnd"/>
-      <w:proofErr w:type="gramEnd"/>
       <w:r>
         <w:rPr>
           <w:rFonts w:ascii="Consolas" w:eastAsia="Times New Roman" w:hAnsi="Consolas" w:cs="Times New Roman"/>
@@ -5806,7 +5893,6 @@
         <w:t xml:space="preserve"> = </w:t>
       </w:r>
       <w:proofErr w:type="spellStart"/>
-      <w:proofErr w:type="gramStart"/>
       <w:r>
         <w:rPr>
           <w:rFonts w:ascii="Consolas" w:eastAsia="Times New Roman" w:hAnsi="Consolas" w:cs="Times New Roman"/>
@@ -5818,7 +5904,6 @@
         <w:t>np.zeros</w:t>
       </w:r>
       <w:proofErr w:type="spellEnd"/>
-      <w:proofErr w:type="gramEnd"/>
       <w:r>
         <w:rPr>
           <w:rFonts w:ascii="Consolas" w:eastAsia="Times New Roman" w:hAnsi="Consolas" w:cs="Times New Roman"/>
@@ -5897,7 +5982,6 @@
         <w:t xml:space="preserve"> = </w:t>
       </w:r>
       <w:proofErr w:type="spellStart"/>
-      <w:proofErr w:type="gramStart"/>
       <w:r>
         <w:rPr>
           <w:rFonts w:ascii="Consolas" w:eastAsia="Times New Roman" w:hAnsi="Consolas" w:cs="Times New Roman"/>
@@ -5909,7 +5993,6 @@
         <w:t>cv.fillConvexPoly</w:t>
       </w:r>
       <w:proofErr w:type="spellEnd"/>
-      <w:proofErr w:type="gramEnd"/>
       <w:r>
         <w:rPr>
           <w:rFonts w:ascii="Consolas" w:eastAsia="Times New Roman" w:hAnsi="Consolas" w:cs="Times New Roman"/>
@@ -6109,7 +6192,6 @@
         <w:t xml:space="preserve"> = </w:t>
       </w:r>
       <w:proofErr w:type="spellStart"/>
-      <w:proofErr w:type="gramStart"/>
       <w:r>
         <w:rPr>
           <w:rFonts w:ascii="Consolas" w:eastAsia="Times New Roman" w:hAnsi="Consolas" w:cs="Times New Roman"/>
@@ -6121,7 +6203,6 @@
         <w:t>cv.minMaxLoc</w:t>
       </w:r>
       <w:proofErr w:type="spellEnd"/>
-      <w:proofErr w:type="gramEnd"/>
       <w:r>
         <w:rPr>
           <w:rFonts w:ascii="Consolas" w:eastAsia="Times New Roman" w:hAnsi="Consolas" w:cs="Times New Roman"/>
@@ -6476,7 +6557,6 @@
         <w:t xml:space="preserve">            </w:t>
       </w:r>
       <w:proofErr w:type="spellStart"/>
-      <w:proofErr w:type="gramStart"/>
       <w:r>
         <w:rPr>
           <w:rFonts w:ascii="Consolas" w:eastAsia="Times New Roman" w:hAnsi="Consolas" w:cs="Times New Roman"/>
@@ -6488,7 +6568,6 @@
         <w:t>keypoints.append</w:t>
       </w:r>
       <w:proofErr w:type="spellEnd"/>
-      <w:proofErr w:type="gramEnd"/>
       <w:r>
         <w:rPr>
           <w:rFonts w:ascii="Consolas" w:eastAsia="Times New Roman" w:hAnsi="Consolas" w:cs="Times New Roman"/>
@@ -6691,13 +6770,6 @@
           <w:rFonts w:ascii="Georgia Pro Light" w:hAnsi="Georgia Pro Light"/>
         </w:rPr>
       </w:pPr>
-    </w:p>
-    <w:p>
-      <w:pPr>
-        <w:rPr>
-          <w:rFonts w:ascii="Georgia Pro Light" w:hAnsi="Georgia Pro Light"/>
-        </w:rPr>
-      </w:pPr>
       <w:r>
         <w:rPr>
           <w:rFonts w:ascii="Georgia Pro Light" w:hAnsi="Georgia Pro Light"/>
@@ -6785,7 +6857,7 @@
       <w:pPr>
         <w:pStyle w:val="Titolo2"/>
       </w:pPr>
-      <w:bookmarkStart w:id="8" w:name="_Toc87003766"/>
+      <w:bookmarkStart w:id="8" w:name="_Toc87093857"/>
       <w:r>
         <w:lastRenderedPageBreak/>
         <w:t>Input</w:t>
@@ -7024,7 +7096,7 @@
       <w:pPr>
         <w:pStyle w:val="Titolo2"/>
       </w:pPr>
-      <w:bookmarkStart w:id="9" w:name="_Toc87003767"/>
+      <w:bookmarkStart w:id="9" w:name="_Toc87093858"/>
       <w:r>
         <w:lastRenderedPageBreak/>
         <w:t>Logica</w:t>
@@ -7072,6 +7144,12 @@
         <w:t>probMap</w:t>
       </w:r>
       <w:proofErr w:type="spellEnd"/>
+      <w:r>
+        <w:rPr>
+          <w:rFonts w:ascii="Georgia Pro Light" w:hAnsi="Georgia Pro Light"/>
+        </w:rPr>
+        <w:t xml:space="preserve"> (da fare)</w:t>
+      </w:r>
       <w:r>
         <w:rPr>
           <w:rFonts w:ascii="Georgia Pro Light" w:hAnsi="Georgia Pro Light"/>
@@ -7503,18 +7581,7 @@
           <w:szCs w:val="21"/>
           <w:lang w:eastAsia="it-IT"/>
         </w:rPr>
-        <w:t>get_valid_</w:t>
-      </w:r>
-      <w:proofErr w:type="gramStart"/>
-      <w:r>
-        <w:rPr>
-          <w:rFonts w:ascii="Consolas" w:eastAsia="Times New Roman" w:hAnsi="Consolas" w:cs="Times New Roman"/>
-          <w:color w:val="DCDCAA"/>
-          <w:sz w:val="21"/>
-          <w:szCs w:val="21"/>
-          <w:lang w:eastAsia="it-IT"/>
-        </w:rPr>
-        <w:t>pairs</w:t>
+        <w:t>get_valid_pairs</w:t>
       </w:r>
       <w:proofErr w:type="spellEnd"/>
       <w:r>
@@ -7527,7 +7594,6 @@
         </w:rPr>
         <w:t>(</w:t>
       </w:r>
-      <w:proofErr w:type="gramEnd"/>
       <w:r>
         <w:rPr>
           <w:rFonts w:ascii="Consolas" w:eastAsia="Times New Roman" w:hAnsi="Consolas" w:cs="Times New Roman"/>
@@ -7776,7 +7842,6 @@
         </w:rPr>
         <w:t xml:space="preserve"> </w:t>
       </w:r>
-      <w:proofErr w:type="gramStart"/>
       <w:r>
         <w:rPr>
           <w:rFonts w:ascii="Consolas" w:eastAsia="Times New Roman" w:hAnsi="Consolas" w:cs="Times New Roman"/>
@@ -7798,7 +7863,6 @@
         <w:t>(</w:t>
       </w:r>
       <w:proofErr w:type="spellStart"/>
-      <w:proofErr w:type="gramEnd"/>
       <w:r>
         <w:rPr>
           <w:rFonts w:ascii="Consolas" w:eastAsia="Times New Roman" w:hAnsi="Consolas" w:cs="Times New Roman"/>
@@ -7960,20 +8024,8 @@
           <w:szCs w:val="21"/>
           <w:lang w:eastAsia="it-IT"/>
         </w:rPr>
-        <w:t xml:space="preserve"> = </w:t>
-      </w:r>
-      <w:proofErr w:type="gramStart"/>
-      <w:r>
-        <w:rPr>
-          <w:rFonts w:ascii="Consolas" w:eastAsia="Times New Roman" w:hAnsi="Consolas" w:cs="Times New Roman"/>
-          <w:color w:val="D4D4D4"/>
-          <w:sz w:val="21"/>
-          <w:szCs w:val="21"/>
-          <w:lang w:eastAsia="it-IT"/>
-        </w:rPr>
-        <w:t>output[</w:t>
-      </w:r>
-      <w:proofErr w:type="gramEnd"/>
+        <w:t xml:space="preserve"> = output[</w:t>
+      </w:r>
       <w:r>
         <w:rPr>
           <w:rFonts w:ascii="Consolas" w:eastAsia="Times New Roman" w:hAnsi="Consolas" w:cs="Times New Roman"/>
@@ -8013,7 +8065,27 @@
           <w:szCs w:val="21"/>
           <w:lang w:eastAsia="it-IT"/>
         </w:rPr>
-        <w:t>.map_idx</w:t>
+        <w:t>.</w:t>
+      </w:r>
+      <w:r>
+        <w:rPr>
+          <w:rFonts w:ascii="Consolas" w:eastAsia="Times New Roman" w:hAnsi="Consolas" w:cs="Times New Roman"/>
+          <w:color w:val="D4D4D4"/>
+          <w:sz w:val="21"/>
+          <w:szCs w:val="21"/>
+          <w:lang w:eastAsia="it-IT"/>
+        </w:rPr>
+        <w:t>paf</w:t>
+      </w:r>
+      <w:r>
+        <w:rPr>
+          <w:rFonts w:ascii="Consolas" w:eastAsia="Times New Roman" w:hAnsi="Consolas" w:cs="Times New Roman"/>
+          <w:color w:val="D4D4D4"/>
+          <w:sz w:val="21"/>
+          <w:szCs w:val="21"/>
+          <w:lang w:eastAsia="it-IT"/>
+        </w:rPr>
+        <w:t>_idx</w:t>
       </w:r>
       <w:proofErr w:type="spellEnd"/>
       <w:r>
@@ -8090,20 +8162,8 @@
           <w:szCs w:val="21"/>
           <w:lang w:eastAsia="it-IT"/>
         </w:rPr>
-        <w:t xml:space="preserve"> = </w:t>
-      </w:r>
-      <w:proofErr w:type="gramStart"/>
-      <w:r>
-        <w:rPr>
-          <w:rFonts w:ascii="Consolas" w:eastAsia="Times New Roman" w:hAnsi="Consolas" w:cs="Times New Roman"/>
-          <w:color w:val="D4D4D4"/>
-          <w:sz w:val="21"/>
-          <w:szCs w:val="21"/>
-          <w:lang w:eastAsia="it-IT"/>
-        </w:rPr>
-        <w:t>output[</w:t>
-      </w:r>
-      <w:proofErr w:type="gramEnd"/>
+        <w:t xml:space="preserve"> = output[</w:t>
+      </w:r>
       <w:r>
         <w:rPr>
           <w:rFonts w:ascii="Consolas" w:eastAsia="Times New Roman" w:hAnsi="Consolas" w:cs="Times New Roman"/>
@@ -8143,7 +8203,27 @@
           <w:szCs w:val="21"/>
           <w:lang w:eastAsia="it-IT"/>
         </w:rPr>
-        <w:t>.map_idx</w:t>
+        <w:t>.</w:t>
+      </w:r>
+      <w:r>
+        <w:rPr>
+          <w:rFonts w:ascii="Consolas" w:eastAsia="Times New Roman" w:hAnsi="Consolas" w:cs="Times New Roman"/>
+          <w:color w:val="D4D4D4"/>
+          <w:sz w:val="21"/>
+          <w:szCs w:val="21"/>
+          <w:lang w:eastAsia="it-IT"/>
+        </w:rPr>
+        <w:t>paf</w:t>
+      </w:r>
+      <w:r>
+        <w:rPr>
+          <w:rFonts w:ascii="Consolas" w:eastAsia="Times New Roman" w:hAnsi="Consolas" w:cs="Times New Roman"/>
+          <w:color w:val="D4D4D4"/>
+          <w:sz w:val="21"/>
+          <w:szCs w:val="21"/>
+          <w:lang w:eastAsia="it-IT"/>
+        </w:rPr>
+        <w:t>_idx</w:t>
       </w:r>
       <w:proofErr w:type="spellEnd"/>
       <w:r>
@@ -8222,7 +8302,6 @@
         <w:t xml:space="preserve"> = </w:t>
       </w:r>
       <w:proofErr w:type="spellStart"/>
-      <w:proofErr w:type="gramStart"/>
       <w:r>
         <w:rPr>
           <w:rFonts w:ascii="Consolas" w:eastAsia="Times New Roman" w:hAnsi="Consolas" w:cs="Times New Roman"/>
@@ -8234,7 +8313,6 @@
         <w:t>cv.resize</w:t>
       </w:r>
       <w:proofErr w:type="spellEnd"/>
-      <w:proofErr w:type="gramEnd"/>
       <w:r>
         <w:rPr>
           <w:rFonts w:ascii="Consolas" w:eastAsia="Times New Roman" w:hAnsi="Consolas" w:cs="Times New Roman"/>
@@ -8377,7 +8455,6 @@
         <w:t xml:space="preserve"> = </w:t>
       </w:r>
       <w:proofErr w:type="spellStart"/>
-      <w:proofErr w:type="gramStart"/>
       <w:r>
         <w:rPr>
           <w:rFonts w:ascii="Consolas" w:eastAsia="Times New Roman" w:hAnsi="Consolas" w:cs="Times New Roman"/>
@@ -8389,7 +8466,6 @@
         <w:t>cv.resize</w:t>
       </w:r>
       <w:proofErr w:type="spellEnd"/>
-      <w:proofErr w:type="gramEnd"/>
       <w:r>
         <w:rPr>
           <w:rFonts w:ascii="Consolas" w:eastAsia="Times New Roman" w:hAnsi="Consolas" w:cs="Times New Roman"/>
@@ -8672,29 +8748,7 @@
           <w:szCs w:val="21"/>
           <w:lang w:eastAsia="it-IT"/>
         </w:rPr>
-        <w:t xml:space="preserve"> (0=</w:t>
-      </w:r>
-      <w:proofErr w:type="gramStart"/>
-      <w:r>
-        <w:rPr>
-          <w:rFonts w:ascii="Consolas" w:eastAsia="Times New Roman" w:hAnsi="Consolas" w:cs="Times New Roman"/>
-          <w:color w:val="6A9955"/>
-          <w:sz w:val="21"/>
-          <w:szCs w:val="21"/>
-          <w:lang w:eastAsia="it-IT"/>
-        </w:rPr>
-        <w:t>Head,...</w:t>
-      </w:r>
-      <w:proofErr w:type="gramEnd"/>
-      <w:r>
-        <w:rPr>
-          <w:rFonts w:ascii="Consolas" w:eastAsia="Times New Roman" w:hAnsi="Consolas" w:cs="Times New Roman"/>
-          <w:color w:val="6A9955"/>
-          <w:sz w:val="21"/>
-          <w:szCs w:val="21"/>
-          <w:lang w:eastAsia="it-IT"/>
-        </w:rPr>
-        <w:t>)</w:t>
+        <w:t xml:space="preserve"> (0=Head,...)</w:t>
       </w:r>
     </w:p>
     <w:p>
@@ -8742,7 +8796,6 @@
         <w:t xml:space="preserve"> = </w:t>
       </w:r>
       <w:proofErr w:type="spellStart"/>
-      <w:proofErr w:type="gramStart"/>
       <w:r>
         <w:rPr>
           <w:rFonts w:ascii="Consolas" w:eastAsia="Times New Roman" w:hAnsi="Consolas" w:cs="Times New Roman"/>
@@ -8761,18 +8814,7 @@
           <w:szCs w:val="21"/>
           <w:lang w:eastAsia="it-IT"/>
         </w:rPr>
-        <w:t>.detected</w:t>
-      </w:r>
-      <w:proofErr w:type="gramEnd"/>
-      <w:r>
-        <w:rPr>
-          <w:rFonts w:ascii="Consolas" w:eastAsia="Times New Roman" w:hAnsi="Consolas" w:cs="Times New Roman"/>
-          <w:color w:val="D4D4D4"/>
-          <w:sz w:val="21"/>
-          <w:szCs w:val="21"/>
-          <w:lang w:eastAsia="it-IT"/>
-        </w:rPr>
-        <w:t>_keypoints</w:t>
+        <w:t>.detected_keypoints</w:t>
       </w:r>
       <w:proofErr w:type="spellEnd"/>
       <w:r>
@@ -8934,29 +8976,7 @@
           <w:szCs w:val="21"/>
           <w:lang w:eastAsia="it-IT"/>
         </w:rPr>
-        <w:t xml:space="preserve"> (1=</w:t>
-      </w:r>
-      <w:proofErr w:type="gramStart"/>
-      <w:r>
-        <w:rPr>
-          <w:rFonts w:ascii="Consolas" w:eastAsia="Times New Roman" w:hAnsi="Consolas" w:cs="Times New Roman"/>
-          <w:color w:val="6A9955"/>
-          <w:sz w:val="21"/>
-          <w:szCs w:val="21"/>
-          <w:lang w:eastAsia="it-IT"/>
-        </w:rPr>
-        <w:t>Neck,...</w:t>
-      </w:r>
-      <w:proofErr w:type="gramEnd"/>
-      <w:r>
-        <w:rPr>
-          <w:rFonts w:ascii="Consolas" w:eastAsia="Times New Roman" w:hAnsi="Consolas" w:cs="Times New Roman"/>
-          <w:color w:val="6A9955"/>
-          <w:sz w:val="21"/>
-          <w:szCs w:val="21"/>
-          <w:lang w:eastAsia="it-IT"/>
-        </w:rPr>
-        <w:t>)</w:t>
+        <w:t xml:space="preserve"> (1=Neck,...)</w:t>
       </w:r>
     </w:p>
     <w:p>
@@ -9004,7 +9024,6 @@
         <w:t xml:space="preserve"> = </w:t>
       </w:r>
       <w:proofErr w:type="spellStart"/>
-      <w:proofErr w:type="gramStart"/>
       <w:r>
         <w:rPr>
           <w:rFonts w:ascii="Consolas" w:eastAsia="Times New Roman" w:hAnsi="Consolas" w:cs="Times New Roman"/>
@@ -9023,18 +9042,7 @@
           <w:szCs w:val="21"/>
           <w:lang w:eastAsia="it-IT"/>
         </w:rPr>
-        <w:t>.detected</w:t>
-      </w:r>
-      <w:proofErr w:type="gramEnd"/>
-      <w:r>
-        <w:rPr>
-          <w:rFonts w:ascii="Consolas" w:eastAsia="Times New Roman" w:hAnsi="Consolas" w:cs="Times New Roman"/>
-          <w:color w:val="D4D4D4"/>
-          <w:sz w:val="21"/>
-          <w:szCs w:val="21"/>
-          <w:lang w:eastAsia="it-IT"/>
-        </w:rPr>
-        <w:t>_keypoints</w:t>
+        <w:t>.detected_keypoints</w:t>
       </w:r>
       <w:proofErr w:type="spellEnd"/>
       <w:r>
@@ -10105,40 +10113,18 @@
           <w:szCs w:val="21"/>
           <w:lang w:eastAsia="it-IT"/>
         </w:rPr>
-        <w:t>n_</w:t>
-      </w:r>
-      <w:proofErr w:type="gramStart"/>
-      <w:r>
-        <w:rPr>
-          <w:rFonts w:ascii="Consolas" w:eastAsia="Times New Roman" w:hAnsi="Consolas" w:cs="Times New Roman"/>
-          <w:color w:val="D4D4D4"/>
-          <w:sz w:val="21"/>
-          <w:szCs w:val="21"/>
-          <w:lang w:eastAsia="it-IT"/>
-        </w:rPr>
-        <w:t>a</w:t>
-      </w:r>
-      <w:proofErr w:type="spellEnd"/>
-      <w:r>
-        <w:rPr>
-          <w:rFonts w:ascii="Consolas" w:eastAsia="Times New Roman" w:hAnsi="Consolas" w:cs="Times New Roman"/>
-          <w:color w:val="D4D4D4"/>
-          <w:sz w:val="21"/>
-          <w:szCs w:val="21"/>
-          <w:lang w:eastAsia="it-IT"/>
-        </w:rPr>
-        <w:t xml:space="preserve"> !</w:t>
-      </w:r>
-      <w:proofErr w:type="gramEnd"/>
-      <w:r>
-        <w:rPr>
-          <w:rFonts w:ascii="Consolas" w:eastAsia="Times New Roman" w:hAnsi="Consolas" w:cs="Times New Roman"/>
-          <w:color w:val="D4D4D4"/>
-          <w:sz w:val="21"/>
-          <w:szCs w:val="21"/>
-          <w:lang w:eastAsia="it-IT"/>
-        </w:rPr>
-        <w:t xml:space="preserve">= </w:t>
+        <w:t>n_a</w:t>
+      </w:r>
+      <w:proofErr w:type="spellEnd"/>
+      <w:r>
+        <w:rPr>
+          <w:rFonts w:ascii="Consolas" w:eastAsia="Times New Roman" w:hAnsi="Consolas" w:cs="Times New Roman"/>
+          <w:color w:val="D4D4D4"/>
+          <w:sz w:val="21"/>
+          <w:szCs w:val="21"/>
+          <w:lang w:eastAsia="it-IT"/>
+        </w:rPr>
+        <w:t xml:space="preserve"> != </w:t>
       </w:r>
       <w:r>
         <w:rPr>
@@ -10268,7 +10254,6 @@
         <w:t xml:space="preserve"> = </w:t>
       </w:r>
       <w:proofErr w:type="spellStart"/>
-      <w:proofErr w:type="gramStart"/>
       <w:r>
         <w:rPr>
           <w:rFonts w:ascii="Consolas" w:eastAsia="Times New Roman" w:hAnsi="Consolas" w:cs="Times New Roman"/>
@@ -10280,7 +10265,6 @@
         <w:t>np.zeros</w:t>
       </w:r>
       <w:proofErr w:type="spellEnd"/>
-      <w:proofErr w:type="gramEnd"/>
       <w:r>
         <w:rPr>
           <w:rFonts w:ascii="Consolas" w:eastAsia="Times New Roman" w:hAnsi="Consolas" w:cs="Times New Roman"/>
@@ -10439,21 +10423,9 @@
           <w:szCs w:val="21"/>
           <w:lang w:eastAsia="it-IT"/>
         </w:rPr>
-        <w:t>cand_</w:t>
-      </w:r>
-      <w:proofErr w:type="gramStart"/>
-      <w:r>
-        <w:rPr>
-          <w:rFonts w:ascii="Consolas" w:eastAsia="Times New Roman" w:hAnsi="Consolas" w:cs="Times New Roman"/>
-          <w:color w:val="6A9955"/>
-          <w:sz w:val="21"/>
-          <w:szCs w:val="21"/>
-          <w:lang w:eastAsia="it-IT"/>
-        </w:rPr>
-        <w:t>a</w:t>
-      </w:r>
-      <w:proofErr w:type="spellEnd"/>
-      <w:proofErr w:type="gramEnd"/>
+        <w:t>cand_a</w:t>
+      </w:r>
+      <w:proofErr w:type="spellEnd"/>
       <w:r>
         <w:rPr>
           <w:rFonts w:ascii="Consolas" w:eastAsia="Times New Roman" w:hAnsi="Consolas" w:cs="Times New Roman"/>
@@ -10964,7 +10936,6 @@
         <w:t xml:space="preserve"> = </w:t>
       </w:r>
       <w:proofErr w:type="spellStart"/>
-      <w:proofErr w:type="gramStart"/>
       <w:r>
         <w:rPr>
           <w:rFonts w:ascii="Consolas" w:eastAsia="Times New Roman" w:hAnsi="Consolas" w:cs="Times New Roman"/>
@@ -10976,7 +10947,6 @@
         <w:t>np.subtract</w:t>
       </w:r>
       <w:proofErr w:type="spellEnd"/>
-      <w:proofErr w:type="gramEnd"/>
       <w:r>
         <w:rPr>
           <w:rFonts w:ascii="Consolas" w:eastAsia="Times New Roman" w:hAnsi="Consolas" w:cs="Times New Roman"/>
@@ -11117,27 +11087,15 @@
         <w:t xml:space="preserve"> = </w:t>
       </w:r>
       <w:proofErr w:type="spellStart"/>
-      <w:proofErr w:type="gramStart"/>
-      <w:r>
-        <w:rPr>
-          <w:rFonts w:ascii="Consolas" w:eastAsia="Times New Roman" w:hAnsi="Consolas" w:cs="Times New Roman"/>
-          <w:color w:val="D4D4D4"/>
-          <w:sz w:val="21"/>
-          <w:szCs w:val="21"/>
-          <w:lang w:eastAsia="it-IT"/>
-        </w:rPr>
-        <w:t>np.linalg</w:t>
-      </w:r>
-      <w:proofErr w:type="gramEnd"/>
-      <w:r>
-        <w:rPr>
-          <w:rFonts w:ascii="Consolas" w:eastAsia="Times New Roman" w:hAnsi="Consolas" w:cs="Times New Roman"/>
-          <w:color w:val="D4D4D4"/>
-          <w:sz w:val="21"/>
-          <w:szCs w:val="21"/>
-          <w:lang w:eastAsia="it-IT"/>
-        </w:rPr>
-        <w:t>.norm</w:t>
+      <w:r>
+        <w:rPr>
+          <w:rFonts w:ascii="Consolas" w:eastAsia="Times New Roman" w:hAnsi="Consolas" w:cs="Times New Roman"/>
+          <w:color w:val="D4D4D4"/>
+          <w:sz w:val="21"/>
+          <w:szCs w:val="21"/>
+          <w:lang w:eastAsia="it-IT"/>
+        </w:rPr>
+        <w:t>np.linalg.norm</w:t>
       </w:r>
       <w:proofErr w:type="spellEnd"/>
       <w:r>
@@ -11582,7 +11540,6 @@
         </w:rPr>
         <w:t xml:space="preserve"> = </w:t>
       </w:r>
-      <w:proofErr w:type="gramStart"/>
       <w:r>
         <w:rPr>
           <w:rFonts w:ascii="Consolas" w:eastAsia="Times New Roman" w:hAnsi="Consolas" w:cs="Times New Roman"/>
@@ -11603,7 +11560,6 @@
         </w:rPr>
         <w:t>(</w:t>
       </w:r>
-      <w:proofErr w:type="gramEnd"/>
     </w:p>
     <w:p>
       <w:pPr>
@@ -11627,7 +11583,6 @@
         </w:rPr>
         <w:t xml:space="preserve">                            </w:t>
       </w:r>
-      <w:proofErr w:type="gramStart"/>
       <w:r>
         <w:rPr>
           <w:rFonts w:ascii="Consolas" w:eastAsia="Times New Roman" w:hAnsi="Consolas" w:cs="Times New Roman"/>
@@ -11648,7 +11603,6 @@
         </w:rPr>
         <w:t>(</w:t>
       </w:r>
-      <w:proofErr w:type="gramEnd"/>
     </w:p>
     <w:p>
       <w:pPr>
@@ -11673,7 +11627,6 @@
         <w:t xml:space="preserve">                                </w:t>
       </w:r>
       <w:proofErr w:type="spellStart"/>
-      <w:proofErr w:type="gramStart"/>
       <w:r>
         <w:rPr>
           <w:rFonts w:ascii="Consolas" w:eastAsia="Times New Roman" w:hAnsi="Consolas" w:cs="Times New Roman"/>
@@ -11685,7 +11638,6 @@
         <w:t>np.linspace</w:t>
       </w:r>
       <w:proofErr w:type="spellEnd"/>
-      <w:proofErr w:type="gramEnd"/>
       <w:r>
         <w:rPr>
           <w:rFonts w:ascii="Consolas" w:eastAsia="Times New Roman" w:hAnsi="Consolas" w:cs="Times New Roman"/>
@@ -11950,7 +11902,6 @@
         <w:t xml:space="preserve">                                </w:t>
       </w:r>
       <w:proofErr w:type="spellStart"/>
-      <w:proofErr w:type="gramStart"/>
       <w:r>
         <w:rPr>
           <w:rFonts w:ascii="Consolas" w:eastAsia="Times New Roman" w:hAnsi="Consolas" w:cs="Times New Roman"/>
@@ -11962,7 +11913,6 @@
         <w:t>np.linspace</w:t>
       </w:r>
       <w:proofErr w:type="spellEnd"/>
-      <w:proofErr w:type="gramEnd"/>
       <w:r>
         <w:rPr>
           <w:rFonts w:ascii="Consolas" w:eastAsia="Times New Roman" w:hAnsi="Consolas" w:cs="Times New Roman"/>
@@ -12567,7 +12517,6 @@
         </w:rPr>
         <w:t xml:space="preserve"> </w:t>
       </w:r>
-      <w:proofErr w:type="gramStart"/>
       <w:r>
         <w:rPr>
           <w:rFonts w:ascii="Consolas" w:eastAsia="Times New Roman" w:hAnsi="Consolas" w:cs="Times New Roman"/>
@@ -12589,7 +12538,6 @@
         <w:t>(</w:t>
       </w:r>
       <w:proofErr w:type="spellStart"/>
-      <w:proofErr w:type="gramEnd"/>
       <w:r>
         <w:rPr>
           <w:rFonts w:ascii="Consolas" w:eastAsia="Times New Roman" w:hAnsi="Consolas" w:cs="Times New Roman"/>
@@ -12653,21 +12601,9 @@
           <w:szCs w:val="21"/>
           <w:lang w:eastAsia="it-IT"/>
         </w:rPr>
-        <w:t>paf_</w:t>
-      </w:r>
-      <w:proofErr w:type="gramStart"/>
-      <w:r>
-        <w:rPr>
-          <w:rFonts w:ascii="Consolas" w:eastAsia="Times New Roman" w:hAnsi="Consolas" w:cs="Times New Roman"/>
-          <w:color w:val="D4D4D4"/>
-          <w:sz w:val="21"/>
-          <w:szCs w:val="21"/>
-          <w:lang w:eastAsia="it-IT"/>
-        </w:rPr>
-        <w:t>interp.append</w:t>
-      </w:r>
-      <w:proofErr w:type="spellEnd"/>
-      <w:proofErr w:type="gramEnd"/>
+        <w:t>paf_interp.append</w:t>
+      </w:r>
+      <w:proofErr w:type="spellEnd"/>
       <w:r>
         <w:rPr>
           <w:rFonts w:ascii="Consolas" w:eastAsia="Times New Roman" w:hAnsi="Consolas" w:cs="Times New Roman"/>
@@ -12733,18 +12669,7 @@
           <w:szCs w:val="21"/>
           <w:lang w:eastAsia="it-IT"/>
         </w:rPr>
-        <w:t>paf_</w:t>
-      </w:r>
-      <w:proofErr w:type="gramStart"/>
-      <w:r>
-        <w:rPr>
-          <w:rFonts w:ascii="Consolas" w:eastAsia="Times New Roman" w:hAnsi="Consolas" w:cs="Times New Roman"/>
-          <w:color w:val="D4D4D4"/>
-          <w:sz w:val="21"/>
-          <w:szCs w:val="21"/>
-          <w:lang w:eastAsia="it-IT"/>
-        </w:rPr>
-        <w:t>a</w:t>
+        <w:t>paf_a</w:t>
       </w:r>
       <w:proofErr w:type="spellEnd"/>
       <w:r>
@@ -12757,7 +12682,6 @@
         </w:rPr>
         <w:t>[</w:t>
       </w:r>
-      <w:proofErr w:type="gramEnd"/>
     </w:p>
     <w:p>
       <w:pPr>
@@ -13027,18 +12951,7 @@
           <w:szCs w:val="21"/>
           <w:lang w:eastAsia="it-IT"/>
         </w:rPr>
-        <w:t>paf_</w:t>
-      </w:r>
-      <w:proofErr w:type="gramStart"/>
-      <w:r>
-        <w:rPr>
-          <w:rFonts w:ascii="Consolas" w:eastAsia="Times New Roman" w:hAnsi="Consolas" w:cs="Times New Roman"/>
-          <w:color w:val="D4D4D4"/>
-          <w:sz w:val="21"/>
-          <w:szCs w:val="21"/>
-          <w:lang w:eastAsia="it-IT"/>
-        </w:rPr>
-        <w:t>b</w:t>
+        <w:t>paf_b</w:t>
       </w:r>
       <w:proofErr w:type="spellEnd"/>
       <w:r>
@@ -13051,7 +12964,6 @@
         </w:rPr>
         <w:t>[</w:t>
       </w:r>
-      <w:proofErr w:type="gramEnd"/>
     </w:p>
     <w:p>
       <w:pPr>
@@ -13565,21 +13477,9 @@
           <w:szCs w:val="21"/>
           <w:lang w:eastAsia="it-IT"/>
         </w:rPr>
-        <w:t xml:space="preserve"> = </w:t>
-      </w:r>
-      <w:proofErr w:type="gramStart"/>
-      <w:r>
-        <w:rPr>
-          <w:rFonts w:ascii="Consolas" w:eastAsia="Times New Roman" w:hAnsi="Consolas" w:cs="Times New Roman"/>
-          <w:color w:val="D4D4D4"/>
-          <w:sz w:val="21"/>
-          <w:szCs w:val="21"/>
-          <w:lang w:eastAsia="it-IT"/>
-        </w:rPr>
-        <w:t>np.dot(</w:t>
-      </w:r>
-      <w:proofErr w:type="spellStart"/>
-      <w:proofErr w:type="gramEnd"/>
+        <w:t xml:space="preserve"> = np.dot(</w:t>
+      </w:r>
+      <w:proofErr w:type="spellStart"/>
       <w:r>
         <w:rPr>
           <w:rFonts w:ascii="Consolas" w:eastAsia="Times New Roman" w:hAnsi="Consolas" w:cs="Times New Roman"/>
@@ -14345,7 +14245,6 @@
         <w:t xml:space="preserve">                            </w:t>
       </w:r>
       <w:proofErr w:type="spellStart"/>
-      <w:proofErr w:type="gramStart"/>
       <w:r>
         <w:rPr>
           <w:rFonts w:ascii="Consolas" w:eastAsia="Times New Roman" w:hAnsi="Consolas" w:cs="Times New Roman"/>
@@ -14368,7 +14267,6 @@
         <w:t>(</w:t>
       </w:r>
       <w:proofErr w:type="spellStart"/>
-      <w:proofErr w:type="gramEnd"/>
       <w:r>
         <w:rPr>
           <w:rFonts w:ascii="Consolas" w:eastAsia="Times New Roman" w:hAnsi="Consolas" w:cs="Times New Roman"/>
@@ -14841,7 +14739,6 @@
         <w:t xml:space="preserve"> the connection to the list [[</w:t>
       </w:r>
       <w:proofErr w:type="spellStart"/>
-      <w:proofErr w:type="gramStart"/>
       <w:r>
         <w:rPr>
           <w:rFonts w:ascii="Consolas" w:eastAsia="Times New Roman" w:hAnsi="Consolas" w:cs="Times New Roman"/>
@@ -14853,7 +14750,6 @@
         <w:t>x,y</w:t>
       </w:r>
       <w:proofErr w:type="spellEnd"/>
-      <w:proofErr w:type="gramEnd"/>
       <w:r>
         <w:rPr>
           <w:rFonts w:ascii="Consolas" w:eastAsia="Times New Roman" w:hAnsi="Consolas" w:cs="Times New Roman"/>
@@ -14977,7 +14873,6 @@
         <w:t xml:space="preserve"> = </w:t>
       </w:r>
       <w:proofErr w:type="spellStart"/>
-      <w:proofErr w:type="gramStart"/>
       <w:r>
         <w:rPr>
           <w:rFonts w:ascii="Consolas" w:eastAsia="Times New Roman" w:hAnsi="Consolas" w:cs="Times New Roman"/>
@@ -14989,7 +14884,6 @@
         <w:t>np.append</w:t>
       </w:r>
       <w:proofErr w:type="spellEnd"/>
-      <w:proofErr w:type="gramEnd"/>
       <w:r>
         <w:rPr>
           <w:rFonts w:ascii="Consolas" w:eastAsia="Times New Roman" w:hAnsi="Consolas" w:cs="Times New Roman"/>
@@ -15406,21 +15300,9 @@
           <w:szCs w:val="21"/>
           <w:lang w:eastAsia="it-IT"/>
         </w:rPr>
-        <w:t>valid_</w:t>
-      </w:r>
-      <w:proofErr w:type="gramStart"/>
-      <w:r>
-        <w:rPr>
-          <w:rFonts w:ascii="Consolas" w:eastAsia="Times New Roman" w:hAnsi="Consolas" w:cs="Times New Roman"/>
-          <w:color w:val="D4D4D4"/>
-          <w:sz w:val="21"/>
-          <w:szCs w:val="21"/>
-          <w:lang w:eastAsia="it-IT"/>
-        </w:rPr>
-        <w:t>pairs.append</w:t>
-      </w:r>
-      <w:proofErr w:type="spellEnd"/>
-      <w:proofErr w:type="gramEnd"/>
+        <w:t>valid_pairs.append</w:t>
+      </w:r>
+      <w:proofErr w:type="spellEnd"/>
       <w:r>
         <w:rPr>
           <w:rFonts w:ascii="Consolas" w:eastAsia="Times New Roman" w:hAnsi="Consolas" w:cs="Times New Roman"/>
@@ -15594,21 +15476,9 @@
           <w:szCs w:val="21"/>
           <w:lang w:eastAsia="it-IT"/>
         </w:rPr>
-        <w:t>invalid_</w:t>
-      </w:r>
-      <w:proofErr w:type="gramStart"/>
-      <w:r>
-        <w:rPr>
-          <w:rFonts w:ascii="Consolas" w:eastAsia="Times New Roman" w:hAnsi="Consolas" w:cs="Times New Roman"/>
-          <w:color w:val="D4D4D4"/>
-          <w:sz w:val="21"/>
-          <w:szCs w:val="21"/>
-          <w:lang w:eastAsia="it-IT"/>
-        </w:rPr>
-        <w:t>pairs.append</w:t>
-      </w:r>
-      <w:proofErr w:type="spellEnd"/>
-      <w:proofErr w:type="gramEnd"/>
+        <w:t>invalid_pairs.append</w:t>
+      </w:r>
+      <w:proofErr w:type="spellEnd"/>
       <w:r>
         <w:rPr>
           <w:rFonts w:ascii="Consolas" w:eastAsia="Times New Roman" w:hAnsi="Consolas" w:cs="Times New Roman"/>
@@ -15651,21 +15521,9 @@
           <w:szCs w:val="21"/>
           <w:lang w:eastAsia="it-IT"/>
         </w:rPr>
-        <w:t>valid_</w:t>
-      </w:r>
-      <w:proofErr w:type="gramStart"/>
-      <w:r>
-        <w:rPr>
-          <w:rFonts w:ascii="Consolas" w:eastAsia="Times New Roman" w:hAnsi="Consolas" w:cs="Times New Roman"/>
-          <w:color w:val="D4D4D4"/>
-          <w:sz w:val="21"/>
-          <w:szCs w:val="21"/>
-          <w:lang w:eastAsia="it-IT"/>
-        </w:rPr>
-        <w:t>pairs.append</w:t>
-      </w:r>
-      <w:proofErr w:type="spellEnd"/>
-      <w:proofErr w:type="gramEnd"/>
+        <w:t>valid_pairs.append</w:t>
+      </w:r>
+      <w:proofErr w:type="spellEnd"/>
       <w:r>
         <w:rPr>
           <w:rFonts w:ascii="Consolas" w:eastAsia="Times New Roman" w:hAnsi="Consolas" w:cs="Times New Roman"/>
@@ -15769,6 +15627,465 @@
           <w:rFonts w:ascii="Georgia Pro Light" w:hAnsi="Georgia Pro Light"/>
         </w:rPr>
       </w:pPr>
+      <w:r>
+        <w:rPr>
+          <w:rFonts w:ascii="Georgia Pro Light" w:hAnsi="Georgia Pro Light"/>
+        </w:rPr>
+        <w:t>I</w:t>
+      </w:r>
+      <w:r>
+        <w:rPr>
+          <w:rFonts w:ascii="Georgia Pro Light" w:hAnsi="Georgia Pro Light"/>
+        </w:rPr>
+        <w:t>terando su tutti i POSE_PAIR definiti in precedenza, prendere i PAF di entrambi gli estremi della connessione</w:t>
+      </w:r>
+      <w:r>
+        <w:rPr>
+          <w:rFonts w:ascii="Georgia Pro Light" w:hAnsi="Georgia Pro Light"/>
+        </w:rPr>
+        <w:t>, che chiameremo ramo</w:t>
+      </w:r>
+      <w:r>
+        <w:rPr>
+          <w:rFonts w:ascii="Georgia Pro Light" w:hAnsi="Georgia Pro Light"/>
+        </w:rPr>
+        <w:t>.</w:t>
+      </w:r>
+    </w:p>
+    <w:p>
+      <w:pPr>
+        <w:rPr>
+          <w:rFonts w:ascii="Georgia Pro Light" w:hAnsi="Georgia Pro Light"/>
+        </w:rPr>
+      </w:pPr>
+      <w:r>
+        <w:rPr>
+          <w:rFonts w:ascii="Georgia Pro Light" w:hAnsi="Georgia Pro Light"/>
+        </w:rPr>
+        <w:lastRenderedPageBreak/>
+        <w:t xml:space="preserve">Iterare su tutti i </w:t>
+      </w:r>
+      <w:proofErr w:type="spellStart"/>
+      <w:r>
+        <w:rPr>
+          <w:rFonts w:ascii="Georgia Pro Light" w:hAnsi="Georgia Pro Light"/>
+        </w:rPr>
+        <w:t>keypoint</w:t>
+      </w:r>
+      <w:proofErr w:type="spellEnd"/>
+      <w:r>
+        <w:rPr>
+          <w:rFonts w:ascii="Georgia Pro Light" w:hAnsi="Georgia Pro Light"/>
+        </w:rPr>
+        <w:t xml:space="preserve"> dei </w:t>
+      </w:r>
+      <w:r>
+        <w:rPr>
+          <w:rFonts w:ascii="Georgia Pro Light" w:hAnsi="Georgia Pro Light"/>
+        </w:rPr>
+        <w:t>rami</w:t>
+      </w:r>
+      <w:r>
+        <w:rPr>
+          <w:rFonts w:ascii="Georgia Pro Light" w:hAnsi="Georgia Pro Light"/>
+        </w:rPr>
+        <w:t xml:space="preserve"> per cercare </w:t>
+      </w:r>
+      <w:r>
+        <w:rPr>
+          <w:rFonts w:ascii="Georgia Pro Light" w:hAnsi="Georgia Pro Light"/>
+        </w:rPr>
+        <w:t>di</w:t>
+      </w:r>
+      <w:r>
+        <w:rPr>
+          <w:rFonts w:ascii="Georgia Pro Light" w:hAnsi="Georgia Pro Light"/>
+        </w:rPr>
+        <w:t xml:space="preserve"> validar</w:t>
+      </w:r>
+      <w:r>
+        <w:rPr>
+          <w:rFonts w:ascii="Georgia Pro Light" w:hAnsi="Georgia Pro Light"/>
+        </w:rPr>
+        <w:t>li</w:t>
+      </w:r>
+      <w:r>
+        <w:rPr>
+          <w:rFonts w:ascii="Georgia Pro Light" w:hAnsi="Georgia Pro Light"/>
+        </w:rPr>
+        <w:t>:</w:t>
+      </w:r>
+    </w:p>
+    <w:p>
+      <w:pPr>
+        <w:rPr>
+          <w:rFonts w:ascii="Georgia Pro Light" w:hAnsi="Georgia Pro Light"/>
+        </w:rPr>
+      </w:pPr>
+      <w:r>
+        <w:rPr>
+          <w:rFonts w:ascii="Georgia Pro Light" w:hAnsi="Georgia Pro Light"/>
+        </w:rPr>
+        <w:tab/>
+        <w:t>per ogni coppia trovare il vettore unitario (</w:t>
+      </w:r>
+      <w:proofErr w:type="spellStart"/>
+      <w:r>
+        <w:rPr>
+          <w:rFonts w:ascii="Georgia Pro Light" w:hAnsi="Georgia Pro Light"/>
+        </w:rPr>
+        <w:t>d_ij</w:t>
+      </w:r>
+      <w:proofErr w:type="spellEnd"/>
+      <w:r>
+        <w:rPr>
+          <w:rFonts w:ascii="Georgia Pro Light" w:hAnsi="Georgia Pro Light"/>
+        </w:rPr>
+        <w:t xml:space="preserve">) che ci indica la direzione del vettore che collega i due </w:t>
+      </w:r>
+      <w:proofErr w:type="spellStart"/>
+      <w:r>
+        <w:rPr>
+          <w:rFonts w:ascii="Georgia Pro Light" w:hAnsi="Georgia Pro Light"/>
+        </w:rPr>
+        <w:t>keypoints</w:t>
+      </w:r>
+      <w:proofErr w:type="spellEnd"/>
+      <w:r>
+        <w:rPr>
+          <w:rFonts w:ascii="Georgia Pro Light" w:hAnsi="Georgia Pro Light"/>
+        </w:rPr>
+        <w:t xml:space="preserve"> </w:t>
+      </w:r>
+      <w:r>
+        <w:rPr>
+          <w:rFonts w:ascii="Georgia Pro Light" w:hAnsi="Georgia Pro Light"/>
+        </w:rPr>
+        <w:t xml:space="preserve">del </w:t>
+      </w:r>
+      <w:r>
+        <w:rPr>
+          <w:rFonts w:ascii="Georgia Pro Light" w:hAnsi="Georgia Pro Light"/>
+        </w:rPr>
+        <w:t>ramo,</w:t>
+      </w:r>
+    </w:p>
+    <w:p>
+      <w:pPr>
+        <w:rPr>
+          <w:rFonts w:ascii="Georgia Pro Light" w:hAnsi="Georgia Pro Light"/>
+        </w:rPr>
+      </w:pPr>
+      <w:r>
+        <w:rPr>
+          <w:rFonts w:ascii="Georgia Pro Light" w:hAnsi="Georgia Pro Light"/>
+        </w:rPr>
+        <w:tab/>
+      </w:r>
+      <w:proofErr w:type="spellStart"/>
+      <w:r>
+        <w:rPr>
+          <w:rFonts w:ascii="Georgia Pro Light" w:hAnsi="Georgia Pro Light"/>
+        </w:rPr>
+        <w:t>sucessimavente</w:t>
+      </w:r>
+      <w:proofErr w:type="spellEnd"/>
+      <w:r>
+        <w:rPr>
+          <w:rFonts w:ascii="Georgia Pro Light" w:hAnsi="Georgia Pro Light"/>
+        </w:rPr>
+        <w:t xml:space="preserve">, estrapolare da tale vettore </w:t>
+      </w:r>
+      <w:proofErr w:type="spellStart"/>
+      <w:r>
+        <w:rPr>
+          <w:rFonts w:ascii="Georgia Pro Light" w:hAnsi="Georgia Pro Light"/>
+        </w:rPr>
+        <w:t>n_interp_samples</w:t>
+      </w:r>
+      <w:proofErr w:type="spellEnd"/>
+      <w:r>
+        <w:rPr>
+          <w:rFonts w:ascii="Georgia Pro Light" w:hAnsi="Georgia Pro Light"/>
+        </w:rPr>
+        <w:t xml:space="preserve"> (=10) punti equidistanti tra loro,</w:t>
+      </w:r>
+    </w:p>
+    <w:p>
+      <w:pPr>
+        <w:rPr>
+          <w:rFonts w:ascii="Georgia Pro Light" w:hAnsi="Georgia Pro Light"/>
+        </w:rPr>
+      </w:pPr>
+      <w:r>
+        <w:rPr>
+          <w:rFonts w:ascii="Georgia Pro Light" w:hAnsi="Georgia Pro Light"/>
+        </w:rPr>
+        <w:tab/>
+        <w:t xml:space="preserve">per ognuno di questi punti trovare il </w:t>
+      </w:r>
+      <w:proofErr w:type="spellStart"/>
+      <w:r>
+        <w:rPr>
+          <w:rFonts w:ascii="Georgia Pro Light" w:hAnsi="Georgia Pro Light"/>
+        </w:rPr>
+        <w:t>PAF_score</w:t>
+      </w:r>
+      <w:proofErr w:type="spellEnd"/>
+      <w:r>
+        <w:rPr>
+          <w:rFonts w:ascii="Georgia Pro Light" w:hAnsi="Georgia Pro Light"/>
+        </w:rPr>
+        <w:t xml:space="preserve"> </w:t>
+      </w:r>
+      <w:r>
+        <w:rPr>
+          <w:rFonts w:ascii="Georgia Pro Light" w:hAnsi="Georgia Pro Light"/>
+        </w:rPr>
+        <w:t>nelle mappe</w:t>
+      </w:r>
+      <w:r>
+        <w:rPr>
+          <w:rFonts w:ascii="Georgia Pro Light" w:hAnsi="Georgia Pro Light"/>
+        </w:rPr>
+        <w:t xml:space="preserve"> PAF degli estremi A e B</w:t>
+      </w:r>
+      <w:r>
+        <w:rPr>
+          <w:rFonts w:ascii="Georgia Pro Light" w:hAnsi="Georgia Pro Light"/>
+        </w:rPr>
+        <w:t xml:space="preserve">, che chiameremo </w:t>
+      </w:r>
+      <w:proofErr w:type="spellStart"/>
+      <w:r>
+        <w:rPr>
+          <w:rFonts w:ascii="Georgia Pro Light" w:hAnsi="Georgia Pro Light"/>
+        </w:rPr>
+        <w:t>paf_a</w:t>
+      </w:r>
+      <w:proofErr w:type="spellEnd"/>
+      <w:r>
+        <w:rPr>
+          <w:rFonts w:ascii="Georgia Pro Light" w:hAnsi="Georgia Pro Light"/>
+        </w:rPr>
+        <w:t xml:space="preserve"> e </w:t>
+      </w:r>
+      <w:proofErr w:type="spellStart"/>
+      <w:r>
+        <w:rPr>
+          <w:rFonts w:ascii="Georgia Pro Light" w:hAnsi="Georgia Pro Light"/>
+        </w:rPr>
+        <w:t>paf_b</w:t>
+      </w:r>
+      <w:proofErr w:type="spellEnd"/>
+      <w:r>
+        <w:rPr>
+          <w:rFonts w:ascii="Georgia Pro Light" w:hAnsi="Georgia Pro Light"/>
+        </w:rPr>
+        <w:t>.</w:t>
+      </w:r>
+    </w:p>
+    <w:p>
+      <w:pPr>
+        <w:rPr>
+          <w:rFonts w:ascii="Georgia Pro Light" w:hAnsi="Georgia Pro Light"/>
+        </w:rPr>
+      </w:pPr>
+      <w:r>
+        <w:rPr>
+          <w:rFonts w:ascii="Georgia Pro Light" w:hAnsi="Georgia Pro Light"/>
+        </w:rPr>
+        <w:tab/>
+        <w:t xml:space="preserve">Per trovare il </w:t>
+      </w:r>
+      <w:proofErr w:type="spellStart"/>
+      <w:r>
+        <w:rPr>
+          <w:rFonts w:ascii="Georgia Pro Light" w:hAnsi="Georgia Pro Light"/>
+        </w:rPr>
+        <w:t>PAF_score</w:t>
+      </w:r>
+      <w:proofErr w:type="spellEnd"/>
+      <w:r>
+        <w:rPr>
+          <w:rFonts w:ascii="Georgia Pro Light" w:hAnsi="Georgia Pro Light"/>
+        </w:rPr>
+        <w:t xml:space="preserve"> di ogni punto bisogna fare il prodotto scalare con </w:t>
+      </w:r>
+      <w:proofErr w:type="spellStart"/>
+      <w:r>
+        <w:rPr>
+          <w:rFonts w:ascii="Georgia Pro Light" w:hAnsi="Georgia Pro Light"/>
+        </w:rPr>
+        <w:t>d_ij</w:t>
+      </w:r>
+      <w:proofErr w:type="spellEnd"/>
+      <w:r>
+        <w:rPr>
+          <w:rFonts w:ascii="Georgia Pro Light" w:hAnsi="Georgia Pro Light"/>
+        </w:rPr>
+        <w:t>, con il valore</w:t>
+      </w:r>
+      <w:r>
+        <w:rPr>
+          <w:rFonts w:ascii="Georgia Pro Light" w:hAnsi="Georgia Pro Light"/>
+        </w:rPr>
+        <w:t>.</w:t>
+      </w:r>
+    </w:p>
+    <w:p>
+      <w:pPr>
+        <w:rPr>
+          <w:rFonts w:ascii="Georgia Pro Light" w:hAnsi="Georgia Pro Light"/>
+        </w:rPr>
+      </w:pPr>
+      <w:r>
+        <w:rPr>
+          <w:rFonts w:ascii="Georgia Pro Light" w:hAnsi="Georgia Pro Light"/>
+        </w:rPr>
+        <w:tab/>
+        <w:t xml:space="preserve">Se il rapporto tra punti del </w:t>
+      </w:r>
+      <w:proofErr w:type="spellStart"/>
+      <w:r>
+        <w:rPr>
+          <w:rFonts w:ascii="Georgia Pro Light" w:hAnsi="Georgia Pro Light"/>
+        </w:rPr>
+        <w:t>ramp</w:t>
+      </w:r>
+      <w:proofErr w:type="spellEnd"/>
+      <w:r>
+        <w:rPr>
+          <w:rFonts w:ascii="Georgia Pro Light" w:hAnsi="Georgia Pro Light"/>
+        </w:rPr>
+        <w:t xml:space="preserve"> con </w:t>
+      </w:r>
+      <w:proofErr w:type="spellStart"/>
+      <w:r>
+        <w:rPr>
+          <w:rFonts w:ascii="Georgia Pro Light" w:hAnsi="Georgia Pro Light"/>
+        </w:rPr>
+        <w:t>paf_score</w:t>
+      </w:r>
+      <w:proofErr w:type="spellEnd"/>
+      <w:r>
+        <w:rPr>
+          <w:rFonts w:ascii="Georgia Pro Light" w:hAnsi="Georgia Pro Light"/>
+        </w:rPr>
+        <w:t>&gt;</w:t>
+      </w:r>
+      <w:proofErr w:type="spellStart"/>
+      <w:r>
+        <w:rPr>
+          <w:rFonts w:ascii="Georgia Pro Light" w:hAnsi="Georgia Pro Light"/>
+        </w:rPr>
+        <w:t>paf_score_th</w:t>
+      </w:r>
+      <w:proofErr w:type="spellEnd"/>
+      <w:r>
+        <w:rPr>
+          <w:rFonts w:ascii="Georgia Pro Light" w:hAnsi="Georgia Pro Light"/>
+        </w:rPr>
+        <w:t xml:space="preserve"> ed il numero totale di punti analizzati è &gt; di </w:t>
+      </w:r>
+      <w:proofErr w:type="spellStart"/>
+      <w:r>
+        <w:rPr>
+          <w:rFonts w:ascii="Georgia Pro Light" w:hAnsi="Georgia Pro Light"/>
+        </w:rPr>
+        <w:t>conf_th</w:t>
+      </w:r>
+      <w:proofErr w:type="spellEnd"/>
+      <w:r>
+        <w:rPr>
+          <w:rFonts w:ascii="Georgia Pro Light" w:hAnsi="Georgia Pro Light"/>
+        </w:rPr>
+        <w:t xml:space="preserve"> allora </w:t>
+      </w:r>
+    </w:p>
+    <w:p>
+      <w:pPr>
+        <w:rPr>
+          <w:rFonts w:ascii="Georgia Pro Light" w:hAnsi="Georgia Pro Light"/>
+        </w:rPr>
+      </w:pPr>
+      <w:r>
+        <w:rPr>
+          <w:rFonts w:ascii="Georgia Pro Light" w:hAnsi="Georgia Pro Light"/>
+        </w:rPr>
+        <w:tab/>
+        <w:t xml:space="preserve">il collegamento tra i due estremi del ramo è accettato, bisogna poi </w:t>
+      </w:r>
+      <w:proofErr w:type="spellStart"/>
+      <w:r>
+        <w:rPr>
+          <w:rFonts w:ascii="Georgia Pro Light" w:hAnsi="Georgia Pro Light"/>
+        </w:rPr>
+        <w:t>salvari</w:t>
+      </w:r>
+      <w:proofErr w:type="spellEnd"/>
+      <w:r>
+        <w:rPr>
+          <w:rFonts w:ascii="Georgia Pro Light" w:hAnsi="Georgia Pro Light"/>
+        </w:rPr>
+        <w:t xml:space="preserve"> il </w:t>
+      </w:r>
+      <w:proofErr w:type="spellStart"/>
+      <w:r>
+        <w:rPr>
+          <w:rFonts w:ascii="Georgia Pro Light" w:hAnsi="Georgia Pro Light"/>
+        </w:rPr>
+        <w:t>ramp</w:t>
+      </w:r>
+      <w:proofErr w:type="spellEnd"/>
+      <w:r>
+        <w:rPr>
+          <w:rFonts w:ascii="Georgia Pro Light" w:hAnsi="Georgia Pro Light"/>
+        </w:rPr>
+        <w:t xml:space="preserve"> con </w:t>
+      </w:r>
+      <w:proofErr w:type="spellStart"/>
+      <w:r>
+        <w:rPr>
+          <w:rFonts w:ascii="Georgia Pro Light" w:hAnsi="Georgia Pro Light"/>
+        </w:rPr>
+        <w:t>paf_score</w:t>
+      </w:r>
+      <w:proofErr w:type="spellEnd"/>
+      <w:r>
+        <w:rPr>
+          <w:rFonts w:ascii="Georgia Pro Light" w:hAnsi="Georgia Pro Light"/>
+        </w:rPr>
+        <w:t xml:space="preserve"> medio più alto.</w:t>
+      </w:r>
+    </w:p>
+    <w:p>
+      <w:pPr>
+        <w:rPr>
+          <w:rFonts w:ascii="Georgia Pro Light" w:hAnsi="Georgia Pro Light"/>
+        </w:rPr>
+      </w:pPr>
+      <w:r>
+        <w:rPr>
+          <w:rFonts w:ascii="Georgia Pro Light" w:hAnsi="Georgia Pro Light"/>
+        </w:rPr>
+        <w:tab/>
+        <w:t xml:space="preserve">Se per uno dei due estremi del ramo non sono stati travati dei </w:t>
+      </w:r>
+      <w:proofErr w:type="spellStart"/>
+      <w:r>
+        <w:rPr>
+          <w:rFonts w:ascii="Georgia Pro Light" w:hAnsi="Georgia Pro Light"/>
+        </w:rPr>
+        <w:t>keypoints</w:t>
+      </w:r>
+      <w:proofErr w:type="spellEnd"/>
+      <w:r>
+        <w:rPr>
+          <w:rFonts w:ascii="Georgia Pro Light" w:hAnsi="Georgia Pro Light"/>
+        </w:rPr>
+        <w:t xml:space="preserve"> salvarsi per quale coppia di lembi si è riscontrato questo problema.</w:t>
+      </w:r>
     </w:p>
     <w:p>
       <w:pPr>
@@ -15781,9 +16098,8 @@
       <w:pPr>
         <w:pStyle w:val="Titolo2"/>
       </w:pPr>
-      <w:bookmarkStart w:id="10" w:name="_Toc87003768"/>
-      <w:r>
-        <w:lastRenderedPageBreak/>
+      <w:bookmarkStart w:id="10" w:name="_Toc87093859"/>
+      <w:r>
         <w:t>Dati Sperimentali</w:t>
       </w:r>
       <w:bookmarkEnd w:id="10"/>
@@ -15794,13 +16110,12 @@
           <w:rFonts w:ascii="Georgia Pro Light" w:hAnsi="Georgia Pro Light"/>
         </w:rPr>
       </w:pPr>
-    </w:p>
-    <w:p>
-      <w:pPr>
-        <w:rPr>
-          <w:rFonts w:ascii="Georgia Pro Light" w:hAnsi="Georgia Pro Light"/>
-        </w:rPr>
-      </w:pPr>
+      <w:r>
+        <w:rPr>
+          <w:rFonts w:ascii="Georgia Pro Light" w:hAnsi="Georgia Pro Light"/>
+        </w:rPr>
+        <w:br/>
+      </w:r>
       <w:r>
         <w:rPr>
           <w:rFonts w:ascii="Georgia Pro Light" w:hAnsi="Georgia Pro Light"/>
@@ -16018,15 +16333,14 @@
     </w:p>
     <w:p>
       <w:pPr>
-        <w:rPr>
-          <w:rFonts w:ascii="Georgia Pro Light" w:hAnsi="Georgia Pro Light"/>
-        </w:rPr>
+        <w:keepNext/>
       </w:pPr>
       <w:r>
         <w:rPr>
           <w:rFonts w:ascii="Georgia Pro Light" w:hAnsi="Georgia Pro Light"/>
           <w:noProof/>
         </w:rPr>
+        <w:lastRenderedPageBreak/>
         <w:drawing>
           <wp:inline distT="0" distB="0" distL="0" distR="0" wp14:anchorId="182048F5" wp14:editId="299B9C26">
             <wp:extent cx="4358640" cy="2451735"/>
@@ -16079,6 +16393,17 @@
     </w:p>
     <w:p>
       <w:pPr>
+        <w:pStyle w:val="Didascalia"/>
+        <w:rPr>
+          <w:rFonts w:ascii="Georgia Pro Light" w:hAnsi="Georgia Pro Light"/>
+        </w:rPr>
+      </w:pPr>
+      <w:r>
+        <w:t>Immagine: ghostBinOut1.jpg</w:t>
+      </w:r>
+    </w:p>
+    <w:p>
+      <w:pPr>
         <w:rPr>
           <w:rFonts w:ascii="Georgia Pro Light" w:hAnsi="Georgia Pro Light"/>
         </w:rPr>
@@ -16127,18 +16452,10 @@
     </w:p>
     <w:p>
       <w:pPr>
-        <w:rPr>
-          <w:rFonts w:ascii="Georgia Pro Light" w:hAnsi="Georgia Pro Light"/>
-        </w:rPr>
-      </w:pPr>
-    </w:p>
-    <w:p>
-      <w:pPr>
         <w:pStyle w:val="Titolo2"/>
       </w:pPr>
-      <w:bookmarkStart w:id="11" w:name="_Toc87003769"/>
-      <w:r>
-        <w:lastRenderedPageBreak/>
+      <w:bookmarkStart w:id="11" w:name="_Toc87093860"/>
+      <w:r>
         <w:t xml:space="preserve">Modifiche dei </w:t>
       </w:r>
       <w:proofErr w:type="spellStart"/>
@@ -16147,16 +16464,19 @@
       </w:r>
       <w:bookmarkEnd w:id="11"/>
       <w:proofErr w:type="spellEnd"/>
-      <w:r>
+    </w:p>
+    <w:p>
+      <w:pPr>
+        <w:rPr>
+          <w:rFonts w:ascii="Georgia Pro Light" w:hAnsi="Georgia Pro Light"/>
+        </w:rPr>
+      </w:pPr>
+      <w:r>
+        <w:rPr>
+          <w:rFonts w:ascii="Georgia Pro Light" w:hAnsi="Georgia Pro Light"/>
+        </w:rPr>
         <w:br/>
       </w:r>
-    </w:p>
-    <w:p>
-      <w:pPr>
-        <w:rPr>
-          <w:rFonts w:ascii="Georgia Pro Light" w:hAnsi="Georgia Pro Light"/>
-        </w:rPr>
-      </w:pPr>
       <w:r>
         <w:rPr>
           <w:rFonts w:ascii="Georgia Pro Light" w:hAnsi="Georgia Pro Light"/>
@@ -16362,7 +16682,7 @@
         <w:rPr>
           <w:rFonts w:ascii="Georgia Pro Light" w:hAnsi="Georgia Pro Light"/>
         </w:rPr>
-        <w:t>:</w:t>
+        <w:t>=3.01042 .</w:t>
       </w:r>
     </w:p>
     <w:p>
@@ -16477,7 +16797,6 @@
         <w:t xml:space="preserve">        </w:t>
       </w:r>
       <w:proofErr w:type="spellStart"/>
-      <w:proofErr w:type="gramStart"/>
       <w:r>
         <w:rPr>
           <w:rFonts w:ascii="Consolas" w:eastAsia="Times New Roman" w:hAnsi="Consolas" w:cs="Times New Roman"/>
@@ -16499,7 +16818,6 @@
         <w:t>.threshold</w:t>
       </w:r>
       <w:proofErr w:type="spellEnd"/>
-      <w:proofErr w:type="gramEnd"/>
       <w:r>
         <w:rPr>
           <w:rFonts w:ascii="Consolas" w:eastAsia="Times New Roman" w:hAnsi="Consolas" w:cs="Times New Roman"/>
@@ -16590,22 +16908,32 @@
         <w:rPr>
           <w:rFonts w:ascii="Georgia Pro Light" w:hAnsi="Georgia Pro Light"/>
         </w:rPr>
-        <w:t xml:space="preserve"> viso-</w:t>
-      </w:r>
-      <w:proofErr w:type="gramStart"/>
-      <w:r>
-        <w:rPr>
-          <w:rFonts w:ascii="Georgia Pro Light" w:hAnsi="Georgia Pro Light"/>
-        </w:rPr>
-        <w:t>petto</w:t>
-      </w:r>
-      <w:r>
-        <w:rPr>
-          <w:rFonts w:ascii="Georgia Pro Light" w:hAnsi="Georgia Pro Light"/>
-        </w:rPr>
-        <w:t>, quindi</w:t>
-      </w:r>
-      <w:proofErr w:type="gramEnd"/>
+        <w:t xml:space="preserve"> </w:t>
+      </w:r>
+      <w:r>
+        <w:rPr>
+          <w:rFonts w:ascii="Georgia Pro Light" w:hAnsi="Georgia Pro Light"/>
+        </w:rPr>
+        <w:t>testa</w:t>
+      </w:r>
+      <w:r>
+        <w:rPr>
+          <w:rFonts w:ascii="Georgia Pro Light" w:hAnsi="Georgia Pro Light"/>
+        </w:rPr>
+        <w:t>-</w:t>
+      </w:r>
+      <w:r>
+        <w:rPr>
+          <w:rFonts w:ascii="Georgia Pro Light" w:hAnsi="Georgia Pro Light"/>
+        </w:rPr>
+        <w:t>collo</w:t>
+      </w:r>
+      <w:r>
+        <w:rPr>
+          <w:rFonts w:ascii="Georgia Pro Light" w:hAnsi="Georgia Pro Light"/>
+        </w:rPr>
+        <w:t>; quindi,</w:t>
+      </w:r>
       <w:r>
         <w:rPr>
           <w:rFonts w:ascii="Georgia Pro Light" w:hAnsi="Georgia Pro Light"/>
@@ -16629,6 +16957,7 @@
         <w:rPr>
           <w:rFonts w:ascii="Georgia Pro Light" w:hAnsi="Georgia Pro Light"/>
         </w:rPr>
+        <w:lastRenderedPageBreak/>
         <w:t>I</w:t>
       </w:r>
       <w:r>
@@ -16861,9 +17190,8 @@
       <w:pPr>
         <w:pStyle w:val="Titolo2"/>
       </w:pPr>
-      <w:bookmarkStart w:id="12" w:name="_Toc87003770"/>
-      <w:r>
-        <w:lastRenderedPageBreak/>
+      <w:bookmarkStart w:id="12" w:name="_Toc87093861"/>
+      <w:r>
         <w:t>Nuovi output</w:t>
       </w:r>
       <w:bookmarkEnd w:id="12"/>
@@ -16911,10 +17239,7 @@
     </w:p>
     <w:p>
       <w:pPr>
-        <w:rPr>
-          <w:rFonts w:ascii="Georgia Pro Light" w:hAnsi="Georgia Pro Light"/>
-          <w:noProof/>
-        </w:rPr>
+        <w:keepNext/>
       </w:pPr>
       <w:r>
         <w:rPr>
@@ -16973,23 +17298,34 @@
     </w:p>
     <w:p>
       <w:pPr>
+        <w:pStyle w:val="Didascalia"/>
         <w:rPr>
           <w:rFonts w:ascii="Georgia Pro Light" w:hAnsi="Georgia Pro Light"/>
           <w:noProof/>
         </w:rPr>
       </w:pPr>
-    </w:p>
-    <w:p>
-      <w:pPr>
-        <w:rPr>
-          <w:rFonts w:ascii="Georgia Pro Light" w:hAnsi="Georgia Pro Light"/>
-        </w:rPr>
-      </w:pPr>
-      <w:r>
+      <w:r>
+        <w:t>Immagine: ghostBinOut2.jpg</w:t>
+      </w:r>
+    </w:p>
+    <w:p>
+      <w:pPr>
         <w:rPr>
           <w:rFonts w:ascii="Georgia Pro Light" w:hAnsi="Georgia Pro Light"/>
           <w:noProof/>
         </w:rPr>
+      </w:pPr>
+    </w:p>
+    <w:p>
+      <w:pPr>
+        <w:keepNext/>
+      </w:pPr>
+      <w:r>
+        <w:rPr>
+          <w:rFonts w:ascii="Georgia Pro Light" w:hAnsi="Georgia Pro Light"/>
+          <w:noProof/>
+        </w:rPr>
+        <w:lastRenderedPageBreak/>
         <w:drawing>
           <wp:inline distT="0" distB="0" distL="0" distR="0" wp14:anchorId="5908B3CD" wp14:editId="33226BF2">
             <wp:extent cx="4270376" cy="2770851"/>
@@ -17042,6 +17378,17 @@
     </w:p>
     <w:p>
       <w:pPr>
+        <w:pStyle w:val="Didascalia"/>
+        <w:rPr>
+          <w:rFonts w:ascii="Georgia Pro Light" w:hAnsi="Georgia Pro Light"/>
+        </w:rPr>
+      </w:pPr>
+      <w:r>
+        <w:t>Immagine: groupOut2.jpg</w:t>
+      </w:r>
+    </w:p>
+    <w:p>
+      <w:pPr>
         <w:rPr>
           <w:rFonts w:ascii="Georgia Pro Light" w:hAnsi="Georgia Pro Light"/>
         </w:rPr>
@@ -17051,7 +17398,7 @@
       <w:pPr>
         <w:pStyle w:val="Titolo2"/>
       </w:pPr>
-      <w:bookmarkStart w:id="13" w:name="_Toc87003771"/>
+      <w:bookmarkStart w:id="13" w:name="_Toc87093862"/>
       <w:r>
         <w:t>Limiti dell’approccio</w:t>
       </w:r>
@@ -17063,13 +17410,12 @@
           <w:rFonts w:ascii="Georgia Pro Light" w:hAnsi="Georgia Pro Light"/>
         </w:rPr>
       </w:pPr>
-    </w:p>
-    <w:p>
-      <w:pPr>
-        <w:rPr>
-          <w:rFonts w:ascii="Georgia Pro Light" w:hAnsi="Georgia Pro Light"/>
-        </w:rPr>
-      </w:pPr>
+      <w:r>
+        <w:rPr>
+          <w:rFonts w:ascii="Georgia Pro Light" w:hAnsi="Georgia Pro Light"/>
+        </w:rPr>
+        <w:br/>
+      </w:r>
       <w:r>
         <w:rPr>
           <w:rFonts w:ascii="Georgia Pro Light" w:hAnsi="Georgia Pro Light"/>
@@ -17086,7 +17432,7 @@
         <w:rPr>
           <w:rFonts w:ascii="Georgia Pro Light" w:hAnsi="Georgia Pro Light"/>
         </w:rPr>
-        <w:t xml:space="preserve"> potenza computazionale ridotta, inoltre la rete scelta basata su MPI, essendo infatti la più leggera tra quelle prodotte da </w:t>
+        <w:t xml:space="preserve"> potenza computazionale ridotta, inoltre la rete scelta basata su MPI, essendo la più leggera tra quelle prodotte da </w:t>
       </w:r>
       <w:proofErr w:type="spellStart"/>
       <w:r>
@@ -17114,29 +17460,8 @@
         <w:rPr>
           <w:rFonts w:ascii="Georgia Pro Light" w:hAnsi="Georgia Pro Light"/>
         </w:rPr>
-        <w:t>, come constatato ne</w:t>
-      </w:r>
-    </w:p>
-    <w:p>
-      <w:pPr>
-        <w:rPr>
-          <w:rFonts w:ascii="Georgia Pro Light" w:hAnsi="Georgia Pro Light"/>
-        </w:rPr>
-      </w:pPr>
-    </w:p>
-    <w:p>
-      <w:pPr>
-        <w:rPr>
-          <w:rFonts w:ascii="Georgia Pro Light" w:hAnsi="Georgia Pro Light"/>
-        </w:rPr>
-      </w:pPr>
-    </w:p>
-    <w:p>
-      <w:pPr>
-        <w:rPr>
-          <w:rFonts w:ascii="Georgia Pro Light" w:hAnsi="Georgia Pro Light"/>
-        </w:rPr>
-      </w:pPr>
+        <w:t>.</w:t>
+      </w:r>
     </w:p>
     <w:p>
       <w:pPr>
@@ -17149,135 +17474,228 @@
       <w:pPr>
         <w:pStyle w:val="Titolo1"/>
       </w:pPr>
-      <w:bookmarkStart w:id="14" w:name="_Toc87003772"/>
-      <w:r>
+      <w:bookmarkStart w:id="14" w:name="_Toc87093863"/>
+      <w:r>
+        <w:t>Conclusione</w:t>
+      </w:r>
+      <w:bookmarkEnd w:id="14"/>
+    </w:p>
+    <w:p>
+      <w:pPr>
+        <w:rPr>
+          <w:rFonts w:ascii="Georgia Pro Light" w:hAnsi="Georgia Pro Light"/>
+        </w:rPr>
+      </w:pPr>
+      <w:r>
+        <w:rPr>
+          <w:rFonts w:ascii="Georgia Pro Light" w:hAnsi="Georgia Pro Light"/>
+        </w:rPr>
+        <w:br/>
+      </w:r>
+      <w:r>
+        <w:rPr>
+          <w:rFonts w:ascii="Georgia Pro Light" w:hAnsi="Georgia Pro Light"/>
+        </w:rPr>
+        <w:t>Possibili ambiti di utilizzo</w:t>
+      </w:r>
+      <w:r>
+        <w:rPr>
+          <w:rFonts w:ascii="Georgia Pro Light" w:hAnsi="Georgia Pro Light"/>
+        </w:rPr>
+        <w:t>, utilità di questa applicazione</w:t>
+      </w:r>
+      <w:r>
+        <w:rPr>
+          <w:rFonts w:ascii="Georgia Pro Light" w:hAnsi="Georgia Pro Light"/>
+        </w:rPr>
+        <w:t xml:space="preserve"> e possibili migliorie</w:t>
+      </w:r>
+      <w:r>
+        <w:rPr>
+          <w:rFonts w:ascii="Georgia Pro Light" w:hAnsi="Georgia Pro Light"/>
+        </w:rPr>
+        <w:t xml:space="preserve"> quali, per esempio, r</w:t>
+      </w:r>
+      <w:r>
+        <w:rPr>
+          <w:rFonts w:ascii="Georgia Pro Light" w:hAnsi="Georgia Pro Light"/>
+        </w:rPr>
+        <w:t xml:space="preserve">idurre il peso di esecuzione limitandosi ad analizzare la posizione soltanto dei </w:t>
+      </w:r>
+      <w:proofErr w:type="spellStart"/>
+      <w:r>
+        <w:rPr>
+          <w:rFonts w:ascii="Georgia Pro Light" w:hAnsi="Georgia Pro Light"/>
+        </w:rPr>
+        <w:t>keypoints</w:t>
+      </w:r>
+      <w:proofErr w:type="spellEnd"/>
+      <w:r>
+        <w:rPr>
+          <w:rFonts w:ascii="Georgia Pro Light" w:hAnsi="Georgia Pro Light"/>
+        </w:rPr>
+        <w:t xml:space="preserve"> del viso</w:t>
+      </w:r>
+      <w:r>
+        <w:rPr>
+          <w:rFonts w:ascii="Georgia Pro Light" w:hAnsi="Georgia Pro Light"/>
+        </w:rPr>
+        <w:t xml:space="preserve"> per avere un </w:t>
+      </w:r>
+      <w:proofErr w:type="spellStart"/>
+      <w:r>
+        <w:rPr>
+          <w:rFonts w:ascii="Georgia Pro Light" w:hAnsi="Georgia Pro Light"/>
+        </w:rPr>
+        <w:t>framerate</w:t>
+      </w:r>
+      <w:proofErr w:type="spellEnd"/>
+      <w:r>
+        <w:rPr>
+          <w:rFonts w:ascii="Georgia Pro Light" w:hAnsi="Georgia Pro Light"/>
+        </w:rPr>
+        <w:t xml:space="preserve"> migliore</w:t>
+      </w:r>
+      <w:r>
+        <w:rPr>
+          <w:rFonts w:ascii="Georgia Pro Light" w:hAnsi="Georgia Pro Light"/>
+        </w:rPr>
+        <w:t xml:space="preserve"> oppure utilizzare una rete neurale specificatamente studiata per trovare la posizione e la dimensione dei volti in un frame.</w:t>
+      </w:r>
+    </w:p>
+    <w:p>
+      <w:pPr>
+        <w:rPr>
+          <w:rFonts w:ascii="Georgia Pro Light" w:hAnsi="Georgia Pro Light"/>
+        </w:rPr>
+      </w:pPr>
+    </w:p>
+    <w:p>
+      <w:pPr>
+        <w:rPr>
+          <w:rFonts w:ascii="Georgia Pro Light" w:hAnsi="Georgia Pro Light"/>
+        </w:rPr>
+      </w:pPr>
+    </w:p>
+    <w:p>
+      <w:pPr>
+        <w:rPr>
+          <w:rFonts w:ascii="Georgia Pro Light" w:hAnsi="Georgia Pro Light"/>
+        </w:rPr>
+      </w:pPr>
+    </w:p>
+    <w:p>
+      <w:pPr>
+        <w:rPr>
+          <w:rFonts w:ascii="Georgia Pro Light" w:hAnsi="Georgia Pro Light"/>
+        </w:rPr>
+      </w:pPr>
+    </w:p>
+    <w:p>
+      <w:pPr>
+        <w:rPr>
+          <w:rFonts w:ascii="Georgia Pro Light" w:hAnsi="Georgia Pro Light"/>
+        </w:rPr>
+      </w:pPr>
+    </w:p>
+    <w:p>
+      <w:pPr>
+        <w:rPr>
+          <w:rFonts w:ascii="Georgia Pro Light" w:hAnsi="Georgia Pro Light"/>
+        </w:rPr>
+      </w:pPr>
+    </w:p>
+    <w:p>
+      <w:pPr>
+        <w:rPr>
+          <w:rFonts w:ascii="Georgia Pro Light" w:hAnsi="Georgia Pro Light"/>
+        </w:rPr>
+      </w:pPr>
+    </w:p>
+    <w:p>
+      <w:pPr>
+        <w:rPr>
+          <w:rFonts w:ascii="Georgia Pro Light" w:hAnsi="Georgia Pro Light"/>
+        </w:rPr>
+      </w:pPr>
+    </w:p>
+    <w:p>
+      <w:pPr>
+        <w:rPr>
+          <w:rFonts w:ascii="Georgia Pro Light" w:hAnsi="Georgia Pro Light"/>
+        </w:rPr>
+      </w:pPr>
+    </w:p>
+    <w:p>
+      <w:pPr>
+        <w:rPr>
+          <w:rFonts w:ascii="Georgia Pro Light" w:hAnsi="Georgia Pro Light"/>
+        </w:rPr>
+      </w:pPr>
+    </w:p>
+    <w:p>
+      <w:pPr>
+        <w:rPr>
+          <w:rFonts w:ascii="Georgia Pro Light" w:hAnsi="Georgia Pro Light"/>
+        </w:rPr>
+      </w:pPr>
+    </w:p>
+    <w:p>
+      <w:pPr>
+        <w:rPr>
+          <w:rFonts w:ascii="Georgia Pro Light" w:hAnsi="Georgia Pro Light"/>
+        </w:rPr>
+      </w:pPr>
+    </w:p>
+    <w:p>
+      <w:pPr>
+        <w:pStyle w:val="Titolo1"/>
+        <w:rPr>
+          <w:shd w:val="clear" w:color="auto" w:fill="FFFFFF"/>
+        </w:rPr>
+      </w:pPr>
+      <w:bookmarkStart w:id="15" w:name="_Toc87093864"/>
+      <w:r>
+        <w:rPr>
+          <w:shd w:val="clear" w:color="auto" w:fill="FFFFFF"/>
+        </w:rPr>
         <w:lastRenderedPageBreak/>
-        <w:t>Conclusione</w:t>
-      </w:r>
-      <w:bookmarkEnd w:id="14"/>
-    </w:p>
-    <w:p>
-      <w:pPr>
-        <w:rPr>
-          <w:rFonts w:ascii="Georgia Pro Light" w:hAnsi="Georgia Pro Light"/>
-        </w:rPr>
-      </w:pPr>
-      <w:r>
-        <w:rPr>
-          <w:rFonts w:ascii="Georgia Pro Light" w:hAnsi="Georgia Pro Light"/>
-        </w:rPr>
-        <w:t>Possibili ambiti di utilizzo</w:t>
-      </w:r>
-      <w:r>
-        <w:rPr>
-          <w:rFonts w:ascii="Georgia Pro Light" w:hAnsi="Georgia Pro Light"/>
-        </w:rPr>
-        <w:t>, utilità di questa applicazione</w:t>
-      </w:r>
-      <w:r>
-        <w:rPr>
-          <w:rFonts w:ascii="Georgia Pro Light" w:hAnsi="Georgia Pro Light"/>
-        </w:rPr>
-        <w:t xml:space="preserve"> e possibili migliorie</w:t>
-      </w:r>
-      <w:r>
-        <w:rPr>
-          <w:rFonts w:ascii="Georgia Pro Light" w:hAnsi="Georgia Pro Light"/>
-        </w:rPr>
-        <w:t xml:space="preserve"> quali, per esempio, r</w:t>
-      </w:r>
-      <w:r>
-        <w:rPr>
-          <w:rFonts w:ascii="Georgia Pro Light" w:hAnsi="Georgia Pro Light"/>
-        </w:rPr>
-        <w:t xml:space="preserve">idurre il peso di esecuzione limitandosi ad analizzare la posizione soltanto dei </w:t>
-      </w:r>
-      <w:proofErr w:type="spellStart"/>
-      <w:r>
-        <w:rPr>
-          <w:rFonts w:ascii="Georgia Pro Light" w:hAnsi="Georgia Pro Light"/>
-        </w:rPr>
-        <w:t>keypoints</w:t>
-      </w:r>
-      <w:proofErr w:type="spellEnd"/>
-      <w:r>
-        <w:rPr>
-          <w:rFonts w:ascii="Georgia Pro Light" w:hAnsi="Georgia Pro Light"/>
-        </w:rPr>
-        <w:t xml:space="preserve"> del viso</w:t>
-      </w:r>
-      <w:r>
-        <w:rPr>
-          <w:rFonts w:ascii="Georgia Pro Light" w:hAnsi="Georgia Pro Light"/>
-        </w:rPr>
-        <w:t xml:space="preserve"> per avere un </w:t>
-      </w:r>
-      <w:proofErr w:type="spellStart"/>
-      <w:r>
-        <w:rPr>
-          <w:rFonts w:ascii="Georgia Pro Light" w:hAnsi="Georgia Pro Light"/>
-        </w:rPr>
-        <w:t>framerate</w:t>
-      </w:r>
-      <w:proofErr w:type="spellEnd"/>
-      <w:r>
-        <w:rPr>
-          <w:rFonts w:ascii="Georgia Pro Light" w:hAnsi="Georgia Pro Light"/>
-        </w:rPr>
-        <w:t xml:space="preserve"> migliore</w:t>
-      </w:r>
-      <w:r>
-        <w:rPr>
-          <w:rFonts w:ascii="Georgia Pro Light" w:hAnsi="Georgia Pro Light"/>
-        </w:rPr>
-        <w:t xml:space="preserve"> oppure utilizzare una rete neurale specificatamente studiata per trovare la posizione e la dimensione dei volti in un frame.</w:t>
-      </w:r>
-    </w:p>
-    <w:p>
-      <w:pPr>
-        <w:rPr>
-          <w:rFonts w:ascii="Georgia Pro Light" w:hAnsi="Georgia Pro Light"/>
-        </w:rPr>
-      </w:pPr>
-    </w:p>
-    <w:p>
-      <w:pPr>
-        <w:rPr>
-          <w:rFonts w:ascii="Georgia Pro Light" w:hAnsi="Georgia Pro Light"/>
-        </w:rPr>
-      </w:pPr>
-    </w:p>
-    <w:p>
-      <w:pPr>
-        <w:pStyle w:val="Titolo1"/>
+        <w:t>F</w:t>
+      </w:r>
+      <w:r>
         <w:rPr>
           <w:shd w:val="clear" w:color="auto" w:fill="FFFFFF"/>
         </w:rPr>
-      </w:pPr>
-      <w:r>
-        <w:rPr>
-          <w:shd w:val="clear" w:color="auto" w:fill="FFFFFF"/>
-        </w:rPr>
-        <w:t>F</w:t>
-      </w:r>
-      <w:r>
-        <w:rPr>
-          <w:shd w:val="clear" w:color="auto" w:fill="FFFFFF"/>
-        </w:rPr>
         <w:t>onti bibliografiche e sitografia</w:t>
       </w:r>
-    </w:p>
-    <w:p>
-      <w:pPr>
-        <w:rPr>
-          <w:rFonts w:ascii="Georgia Pro Light" w:hAnsi="Georgia Pro Light"/>
-        </w:rPr>
-      </w:pPr>
+      <w:bookmarkEnd w:id="15"/>
+    </w:p>
+    <w:p>
+      <w:pPr>
+        <w:rPr>
+          <w:rFonts w:ascii="Georgia Pro Light" w:hAnsi="Georgia Pro Light" w:cstheme="majorHAnsi"/>
+          <w:i/>
+          <w:iCs/>
+        </w:rPr>
+      </w:pPr>
+      <w:r>
+        <w:br/>
+      </w:r>
+      <w:r>
+        <w:rPr>
+          <w:rFonts w:ascii="Georgia Pro Light" w:hAnsi="Georgia Pro Light" w:cstheme="majorHAnsi"/>
+          <w:i/>
+          <w:iCs/>
+        </w:rPr>
+        <w:t>-</w:t>
+      </w:r>
       <w:hyperlink r:id="rId16" w:history="1">
         <w:r>
           <w:rPr>
             <w:rStyle w:val="Collegamentoipertestuale"/>
-            <w:rFonts w:ascii="Georgia Pro Light" w:hAnsi="Georgia Pro Light"/>
+            <w:rFonts w:ascii="Georgia Pro Light" w:hAnsi="Georgia Pro Light" w:cstheme="majorHAnsi"/>
+            <w:i/>
+            <w:iCs/>
             <w:color w:val="auto"/>
           </w:rPr>
           <w:t>https://github.com/CMU-Perceptual-Computing-Lab/openpose</w:t>
@@ -17285,23 +17703,37 @@
       </w:hyperlink>
       <w:r>
         <w:rPr>
-          <w:rFonts w:ascii="Georgia Pro Light" w:hAnsi="Georgia Pro Light"/>
+          <w:rFonts w:ascii="Georgia Pro Light" w:hAnsi="Georgia Pro Light" w:cstheme="majorHAnsi"/>
+          <w:i/>
+          <w:iCs/>
           <w:u w:val="single"/>
         </w:rPr>
         <w:br/>
       </w:r>
       <w:r>
         <w:rPr>
-          <w:rFonts w:ascii="Georgia Pro Light" w:hAnsi="Georgia Pro Light"/>
+          <w:rFonts w:ascii="Georgia Pro Light" w:hAnsi="Georgia Pro Light" w:cstheme="majorHAnsi"/>
+          <w:i/>
+          <w:iCs/>
           <w:u w:val="single"/>
         </w:rPr>
         <w:br/>
+      </w:r>
+      <w:r>
+        <w:rPr>
+          <w:rFonts w:ascii="Georgia Pro Light" w:hAnsi="Georgia Pro Light" w:cstheme="majorHAnsi"/>
+          <w:i/>
+          <w:iCs/>
+        </w:rPr>
+        <w:t>-</w:t>
       </w:r>
       <w:hyperlink r:id="rId17" w:history="1">
         <w:r>
           <w:rPr>
             <w:rStyle w:val="Collegamentoipertestuale"/>
-            <w:rFonts w:ascii="Georgia Pro Light" w:hAnsi="Georgia Pro Light"/>
+            <w:rFonts w:ascii="Georgia Pro Light" w:hAnsi="Georgia Pro Light" w:cstheme="majorHAnsi"/>
+            <w:i/>
+            <w:iCs/>
             <w:color w:val="auto"/>
           </w:rPr>
           <w:t>https://learnopencv.com/multi-person-pose-estimation-in-opencv-using-openpose/</w:t>
@@ -17309,23 +17741,37 @@
       </w:hyperlink>
       <w:r>
         <w:rPr>
-          <w:rFonts w:ascii="Georgia Pro Light" w:hAnsi="Georgia Pro Light"/>
+          <w:rFonts w:ascii="Georgia Pro Light" w:hAnsi="Georgia Pro Light" w:cstheme="majorHAnsi"/>
+          <w:i/>
+          <w:iCs/>
           <w:u w:val="single"/>
         </w:rPr>
         <w:br/>
       </w:r>
       <w:r>
         <w:rPr>
-          <w:rFonts w:ascii="Georgia Pro Light" w:hAnsi="Georgia Pro Light"/>
+          <w:rFonts w:ascii="Georgia Pro Light" w:hAnsi="Georgia Pro Light" w:cstheme="majorHAnsi"/>
+          <w:i/>
+          <w:iCs/>
           <w:u w:val="single"/>
         </w:rPr>
         <w:br/>
+      </w:r>
+      <w:r>
+        <w:rPr>
+          <w:rFonts w:ascii="Georgia Pro Light" w:hAnsi="Georgia Pro Light" w:cstheme="majorHAnsi"/>
+          <w:i/>
+          <w:iCs/>
+        </w:rPr>
+        <w:t>-</w:t>
       </w:r>
       <w:hyperlink r:id="rId18" w:history="1">
         <w:r>
           <w:rPr>
             <w:rStyle w:val="Collegamentoipertestuale"/>
-            <w:rFonts w:ascii="Georgia Pro Light" w:hAnsi="Georgia Pro Light"/>
+            <w:rFonts w:ascii="Georgia Pro Light" w:hAnsi="Georgia Pro Light" w:cstheme="majorHAnsi"/>
+            <w:i/>
+            <w:iCs/>
             <w:color w:val="auto"/>
           </w:rPr>
           <w:t>https://learnopencv.com/deep-learning-based-human-pose-estimation-using-opencv-cpp-python/</w:t>
@@ -17333,24 +17779,39 @@
       </w:hyperlink>
       <w:r>
         <w:rPr>
-          <w:rFonts w:ascii="Georgia Pro Light" w:hAnsi="Georgia Pro Light"/>
+          <w:rFonts w:ascii="Georgia Pro Light" w:hAnsi="Georgia Pro Light" w:cstheme="majorHAnsi"/>
+          <w:i/>
+          <w:iCs/>
           <w:u w:val="single"/>
         </w:rPr>
         <w:br/>
       </w:r>
       <w:r>
         <w:rPr>
-          <w:rFonts w:ascii="Georgia Pro Light" w:hAnsi="Georgia Pro Light"/>
+          <w:rFonts w:ascii="Georgia Pro Light" w:hAnsi="Georgia Pro Light" w:cstheme="majorHAnsi"/>
+          <w:i/>
+          <w:iCs/>
           <w:u w:val="single"/>
         </w:rPr>
         <w:br/>
+      </w:r>
+      <w:r>
+        <w:rPr>
+          <w:rFonts w:ascii="Georgia Pro Light" w:hAnsi="Georgia Pro Light" w:cstheme="majorHAnsi"/>
+          <w:i/>
+          <w:iCs/>
+        </w:rPr>
+        <w:t>-</w:t>
       </w:r>
       <w:hyperlink r:id="rId19" w:history="1">
         <w:r>
           <w:rPr>
             <w:rStyle w:val="Collegamentoipertestuale"/>
-            <w:rFonts w:ascii="Georgia Pro Light" w:hAnsi="Georgia Pro Light"/>
+            <w:rFonts w:ascii="Georgia Pro Light" w:hAnsi="Georgia Pro Light" w:cstheme="majorHAnsi"/>
+            <w:i/>
+            <w:iCs/>
             <w:color w:val="auto"/>
+            <w:u w:val="none"/>
           </w:rPr>
           <w:t xml:space="preserve">Build and </w:t>
         </w:r>
@@ -17358,8 +17819,11 @@
         <w:r>
           <w:rPr>
             <w:rStyle w:val="Collegamentoipertestuale"/>
-            <w:rFonts w:ascii="Georgia Pro Light" w:hAnsi="Georgia Pro Light"/>
+            <w:rFonts w:ascii="Georgia Pro Light" w:hAnsi="Georgia Pro Light" w:cstheme="majorHAnsi"/>
+            <w:i/>
+            <w:iCs/>
             <w:color w:val="auto"/>
+            <w:u w:val="none"/>
           </w:rPr>
           <w:t>Install</w:t>
         </w:r>
@@ -17367,8 +17831,11 @@
         <w:r>
           <w:rPr>
             <w:rStyle w:val="Collegamentoipertestuale"/>
-            <w:rFonts w:ascii="Georgia Pro Light" w:hAnsi="Georgia Pro Light"/>
+            <w:rFonts w:ascii="Georgia Pro Light" w:hAnsi="Georgia Pro Light" w:cstheme="majorHAnsi"/>
+            <w:i/>
+            <w:iCs/>
             <w:color w:val="auto"/>
+            <w:u w:val="none"/>
           </w:rPr>
           <w:t xml:space="preserve"> </w:t>
         </w:r>
@@ -17376,8 +17843,11 @@
         <w:r>
           <w:rPr>
             <w:rStyle w:val="Collegamentoipertestuale"/>
-            <w:rFonts w:ascii="Georgia Pro Light" w:hAnsi="Georgia Pro Light"/>
+            <w:rFonts w:ascii="Georgia Pro Light" w:hAnsi="Georgia Pro Light" w:cstheme="majorHAnsi"/>
+            <w:i/>
+            <w:iCs/>
             <w:color w:val="auto"/>
+            <w:u w:val="none"/>
           </w:rPr>
           <w:t>OpenCV</w:t>
         </w:r>
@@ -17385,8 +17855,11 @@
         <w:r>
           <w:rPr>
             <w:rStyle w:val="Collegamentoipertestuale"/>
-            <w:rFonts w:ascii="Georgia Pro Light" w:hAnsi="Georgia Pro Light"/>
+            <w:rFonts w:ascii="Georgia Pro Light" w:hAnsi="Georgia Pro Light" w:cstheme="majorHAnsi"/>
+            <w:i/>
+            <w:iCs/>
             <w:color w:val="auto"/>
+            <w:u w:val="none"/>
           </w:rPr>
           <w:t xml:space="preserve"> With CUDA GPU Support on Windows 10 | </w:t>
         </w:r>
@@ -17394,8 +17867,11 @@
         <w:r>
           <w:rPr>
             <w:rStyle w:val="Collegamentoipertestuale"/>
-            <w:rFonts w:ascii="Georgia Pro Light" w:hAnsi="Georgia Pro Light"/>
+            <w:rFonts w:ascii="Georgia Pro Light" w:hAnsi="Georgia Pro Light" w:cstheme="majorHAnsi"/>
+            <w:i/>
+            <w:iCs/>
             <w:color w:val="auto"/>
+            <w:u w:val="none"/>
           </w:rPr>
           <w:t>OpenCV</w:t>
         </w:r>
@@ -17403,8 +17879,11 @@
         <w:r>
           <w:rPr>
             <w:rStyle w:val="Collegamentoipertestuale"/>
-            <w:rFonts w:ascii="Georgia Pro Light" w:hAnsi="Georgia Pro Light"/>
+            <w:rFonts w:ascii="Georgia Pro Light" w:hAnsi="Georgia Pro Light" w:cstheme="majorHAnsi"/>
+            <w:i/>
+            <w:iCs/>
             <w:color w:val="auto"/>
+            <w:u w:val="none"/>
           </w:rPr>
           <w:t xml:space="preserve"> 4.5.1 | 2021 - YouTube</w:t>
         </w:r>

</xml_diff>